<commit_message>
added ability to highlight rooms with INT and EVAL; working on highlighting each room for a given therapist in All Schedules.
</commit_message>
<xml_diff>
--- a/documentation/Scheduling Workbook Documentation.docx
+++ b/documentation/Scheduling Workbook Documentation.docx
@@ -55,8 +55,6 @@
         </w:rPr>
         <w:t xml:space="preserve"> Sheet</w:t>
       </w:r>
-      <w:bookmarkStart w:id="0" w:name="_GoBack"/>
-      <w:bookmarkEnd w:id="0"/>
     </w:p>
     <w:p>
       <w:pPr>
@@ -126,40 +124,29 @@
           <w:sz w:val="24"/>
           <w:szCs w:val="24"/>
         </w:rPr>
-        <w:t xml:space="preserve">Widened column W just enough so that contents of cells </w:t>
-      </w:r>
-      <w:proofErr w:type="gramStart"/>
-      <w:r>
-        <w:rPr>
-          <w:sz w:val="24"/>
-          <w:szCs w:val="24"/>
-        </w:rPr>
-        <w:t>d</w:t>
-      </w:r>
-      <w:r>
-        <w:rPr>
-          <w:sz w:val="24"/>
-          <w:szCs w:val="24"/>
-        </w:rPr>
-        <w:t>oes</w:t>
-      </w:r>
-      <w:proofErr w:type="gramEnd"/>
-      <w:r>
-        <w:rPr>
-          <w:sz w:val="24"/>
-          <w:szCs w:val="24"/>
-        </w:rPr>
-        <w:t xml:space="preserve"> not exceed boundaries</w:t>
-      </w:r>
-    </w:p>
-    <w:p>
-      <w:pPr>
-        <w:pStyle w:val="ListParagraph"/>
-        <w:rPr>
-          <w:sz w:val="24"/>
-          <w:szCs w:val="24"/>
-        </w:rPr>
-      </w:pPr>
+        <w:t>Widened column W just enough so that contents of cells d</w:t>
+      </w:r>
+      <w:r>
+        <w:rPr>
+          <w:sz w:val="24"/>
+          <w:szCs w:val="24"/>
+        </w:rPr>
+        <w:t>o</w:t>
+      </w:r>
+      <w:r>
+        <w:rPr>
+          <w:sz w:val="24"/>
+          <w:szCs w:val="24"/>
+        </w:rPr>
+        <w:t xml:space="preserve"> not </w:t>
+      </w:r>
+      <w:r>
+        <w:rPr>
+          <w:sz w:val="24"/>
+          <w:szCs w:val="24"/>
+        </w:rPr>
+        <w:t>extend beyond the conditional formatting</w:t>
+      </w:r>
     </w:p>
     <w:p>
       <w:pPr>
@@ -175,6 +162,287 @@
           <w:sz w:val="28"/>
           <w:szCs w:val="28"/>
         </w:rPr>
+        <w:t>3W Schedule</w:t>
+      </w:r>
+    </w:p>
+    <w:p>
+      <w:pPr>
+        <w:rPr>
+          <w:sz w:val="24"/>
+          <w:szCs w:val="24"/>
+          <w:u w:val="single"/>
+        </w:rPr>
+      </w:pPr>
+      <w:r>
+        <w:rPr>
+          <w:sz w:val="24"/>
+          <w:szCs w:val="24"/>
+          <w:u w:val="single"/>
+        </w:rPr>
+        <w:t>Changes:</w:t>
+      </w:r>
+    </w:p>
+    <w:p>
+      <w:pPr>
+        <w:pStyle w:val="ListParagraph"/>
+        <w:numPr>
+          <w:ilvl w:val="0"/>
+          <w:numId w:val="2"/>
+        </w:numPr>
+        <w:rPr>
+          <w:sz w:val="24"/>
+          <w:szCs w:val="24"/>
+        </w:rPr>
+      </w:pPr>
+      <w:r>
+        <w:rPr>
+          <w:sz w:val="24"/>
+          <w:szCs w:val="24"/>
+        </w:rPr>
+        <w:t>“Gray Options” box was expanded</w:t>
+      </w:r>
+      <w:r>
+        <w:rPr>
+          <w:sz w:val="24"/>
+          <w:szCs w:val="24"/>
+        </w:rPr>
+        <w:t xml:space="preserve"> </w:t>
+      </w:r>
+      <w:r>
+        <w:rPr>
+          <w:sz w:val="24"/>
+          <w:szCs w:val="24"/>
+        </w:rPr>
+        <w:t>and standardized with boxes on other schedules</w:t>
+      </w:r>
+      <w:r>
+        <w:rPr>
+          <w:sz w:val="24"/>
+          <w:szCs w:val="24"/>
+        </w:rPr>
+        <w:t xml:space="preserve"> to allow for more options in the future</w:t>
+      </w:r>
+    </w:p>
+    <w:p>
+      <w:pPr>
+        <w:rPr>
+          <w:b/>
+          <w:sz w:val="28"/>
+          <w:szCs w:val="28"/>
+        </w:rPr>
+      </w:pPr>
+      <w:r>
+        <w:rPr>
+          <w:b/>
+          <w:sz w:val="28"/>
+          <w:szCs w:val="28"/>
+        </w:rPr>
+        <w:t xml:space="preserve">8P </w:t>
+      </w:r>
+      <w:r>
+        <w:rPr>
+          <w:b/>
+          <w:sz w:val="28"/>
+          <w:szCs w:val="28"/>
+        </w:rPr>
+        <w:t>Schedule</w:t>
+      </w:r>
+    </w:p>
+    <w:p>
+      <w:pPr>
+        <w:rPr>
+          <w:sz w:val="24"/>
+          <w:szCs w:val="24"/>
+          <w:u w:val="single"/>
+        </w:rPr>
+      </w:pPr>
+      <w:r>
+        <w:rPr>
+          <w:sz w:val="24"/>
+          <w:szCs w:val="24"/>
+          <w:u w:val="single"/>
+        </w:rPr>
+        <w:t>Changes:</w:t>
+      </w:r>
+    </w:p>
+    <w:p>
+      <w:pPr>
+        <w:pStyle w:val="ListParagraph"/>
+        <w:numPr>
+          <w:ilvl w:val="0"/>
+          <w:numId w:val="2"/>
+        </w:numPr>
+        <w:rPr>
+          <w:sz w:val="24"/>
+          <w:szCs w:val="24"/>
+        </w:rPr>
+      </w:pPr>
+      <w:r>
+        <w:rPr>
+          <w:sz w:val="24"/>
+          <w:szCs w:val="24"/>
+        </w:rPr>
+        <w:t>“Gray Options” box was expanded</w:t>
+      </w:r>
+      <w:r>
+        <w:rPr>
+          <w:sz w:val="24"/>
+          <w:szCs w:val="24"/>
+        </w:rPr>
+        <w:t xml:space="preserve"> </w:t>
+      </w:r>
+      <w:r>
+        <w:rPr>
+          <w:sz w:val="24"/>
+          <w:szCs w:val="24"/>
+        </w:rPr>
+        <w:t>and standardized with boxes on other schedules to allow for more options</w:t>
+      </w:r>
+      <w:r>
+        <w:rPr>
+          <w:sz w:val="24"/>
+          <w:szCs w:val="24"/>
+        </w:rPr>
+        <w:t xml:space="preserve"> </w:t>
+      </w:r>
+      <w:r>
+        <w:rPr>
+          <w:sz w:val="24"/>
+          <w:szCs w:val="24"/>
+        </w:rPr>
+        <w:t>in the future</w:t>
+      </w:r>
+    </w:p>
+    <w:p>
+      <w:pPr>
+        <w:pStyle w:val="ListParagraph"/>
+        <w:rPr>
+          <w:sz w:val="24"/>
+          <w:szCs w:val="24"/>
+        </w:rPr>
+      </w:pPr>
+    </w:p>
+    <w:p>
+      <w:pPr>
+        <w:rPr>
+          <w:b/>
+          <w:sz w:val="28"/>
+          <w:szCs w:val="28"/>
+        </w:rPr>
+      </w:pPr>
+      <w:r>
+        <w:rPr>
+          <w:b/>
+          <w:sz w:val="28"/>
+          <w:szCs w:val="28"/>
+        </w:rPr>
+        <w:t>3</w:t>
+      </w:r>
+      <w:r>
+        <w:rPr>
+          <w:b/>
+          <w:sz w:val="28"/>
+          <w:szCs w:val="28"/>
+        </w:rPr>
+        <w:t>P</w:t>
+      </w:r>
+      <w:r>
+        <w:rPr>
+          <w:b/>
+          <w:sz w:val="28"/>
+          <w:szCs w:val="28"/>
+        </w:rPr>
+        <w:t xml:space="preserve"> Schedule</w:t>
+      </w:r>
+    </w:p>
+    <w:p>
+      <w:pPr>
+        <w:rPr>
+          <w:sz w:val="24"/>
+          <w:szCs w:val="24"/>
+          <w:u w:val="single"/>
+        </w:rPr>
+      </w:pPr>
+      <w:r>
+        <w:rPr>
+          <w:sz w:val="24"/>
+          <w:szCs w:val="24"/>
+          <w:u w:val="single"/>
+        </w:rPr>
+        <w:t>Changes:</w:t>
+      </w:r>
+    </w:p>
+    <w:p>
+      <w:pPr>
+        <w:pStyle w:val="ListParagraph"/>
+        <w:numPr>
+          <w:ilvl w:val="0"/>
+          <w:numId w:val="2"/>
+        </w:numPr>
+        <w:rPr>
+          <w:sz w:val="24"/>
+          <w:szCs w:val="24"/>
+        </w:rPr>
+      </w:pPr>
+      <w:r>
+        <w:rPr>
+          <w:sz w:val="24"/>
+          <w:szCs w:val="24"/>
+        </w:rPr>
+        <w:t>“Gray Options” box was expanded</w:t>
+      </w:r>
+      <w:r>
+        <w:rPr>
+          <w:sz w:val="24"/>
+          <w:szCs w:val="24"/>
+        </w:rPr>
+        <w:t xml:space="preserve"> and standardized with boxes on other schedules</w:t>
+      </w:r>
+      <w:r>
+        <w:rPr>
+          <w:sz w:val="24"/>
+          <w:szCs w:val="24"/>
+        </w:rPr>
+        <w:t xml:space="preserve"> to allow for more options</w:t>
+      </w:r>
+      <w:r>
+        <w:rPr>
+          <w:sz w:val="24"/>
+          <w:szCs w:val="24"/>
+        </w:rPr>
+        <w:t xml:space="preserve"> </w:t>
+      </w:r>
+      <w:r>
+        <w:rPr>
+          <w:sz w:val="24"/>
+          <w:szCs w:val="24"/>
+        </w:rPr>
+        <w:t>in the future</w:t>
+      </w:r>
+    </w:p>
+    <w:p>
+      <w:pPr>
+        <w:pStyle w:val="ListParagraph"/>
+        <w:rPr>
+          <w:sz w:val="24"/>
+          <w:szCs w:val="24"/>
+        </w:rPr>
+      </w:pPr>
+    </w:p>
+    <w:p>
+      <w:pPr>
+        <w:rPr>
+          <w:b/>
+          <w:sz w:val="28"/>
+          <w:szCs w:val="28"/>
+        </w:rPr>
+      </w:pPr>
+      <w:r>
+        <w:rPr>
+          <w:b/>
+          <w:sz w:val="28"/>
+          <w:szCs w:val="28"/>
+        </w:rPr>
         <w:t>All Schedules Sheet</w:t>
       </w:r>
     </w:p>
@@ -212,6 +480,26 @@
           <w:sz w:val="24"/>
           <w:szCs w:val="24"/>
         </w:rPr>
+        <w:t>Renamed original sheet AllSchedulesOld and left it unchanged</w:t>
+      </w:r>
+    </w:p>
+    <w:p>
+      <w:pPr>
+        <w:pStyle w:val="ListParagraph"/>
+        <w:numPr>
+          <w:ilvl w:val="0"/>
+          <w:numId w:val="2"/>
+        </w:numPr>
+        <w:rPr>
+          <w:sz w:val="24"/>
+          <w:szCs w:val="24"/>
+        </w:rPr>
+      </w:pPr>
+      <w:r>
+        <w:rPr>
+          <w:sz w:val="24"/>
+          <w:szCs w:val="24"/>
+        </w:rPr>
         <w:t>Added more rows – can now assign 18 rooms per therapist</w:t>
       </w:r>
       <w:r>
@@ -333,8 +621,16 @@
           <w:sz w:val="24"/>
           <w:szCs w:val="24"/>
         </w:rPr>
+        <w:lastRenderedPageBreak/>
         <w:t>Added a count for the number of sheets in each wing, along with a total number of sheets</w:t>
       </w:r>
+      <w:r>
+        <w:rPr>
+          <w:sz w:val="24"/>
+          <w:szCs w:val="24"/>
+        </w:rPr>
+        <w:t>; these numbers correspond with the total number of sheets to print</w:t>
+      </w:r>
     </w:p>
     <w:p>
       <w:pPr>
@@ -353,7 +649,21 @@
           <w:sz w:val="24"/>
           <w:szCs w:val="24"/>
         </w:rPr>
-        <w:t>Added a box that displays the last date and time that a sheet was created</w:t>
+        <w:t xml:space="preserve">Added a box that displays the last date and time that </w:t>
+      </w:r>
+      <w:r>
+        <w:rPr>
+          <w:sz w:val="24"/>
+          <w:szCs w:val="24"/>
+        </w:rPr>
+        <w:t>the schedules were created</w:t>
+      </w:r>
+      <w:r>
+        <w:rPr>
+          <w:sz w:val="24"/>
+          <w:szCs w:val="24"/>
+        </w:rPr>
+        <w:t xml:space="preserve"> </w:t>
       </w:r>
     </w:p>
     <w:p>
@@ -569,6 +879,26 @@
           <w:sz w:val="24"/>
           <w:szCs w:val="24"/>
         </w:rPr>
+        <w:t>Does not contain information for 3P</w:t>
+      </w:r>
+    </w:p>
+    <w:p>
+      <w:pPr>
+        <w:pStyle w:val="ListParagraph"/>
+        <w:numPr>
+          <w:ilvl w:val="0"/>
+          <w:numId w:val="4"/>
+        </w:numPr>
+        <w:rPr>
+          <w:sz w:val="24"/>
+          <w:szCs w:val="24"/>
+        </w:rPr>
+      </w:pPr>
+      <w:r>
+        <w:rPr>
+          <w:sz w:val="24"/>
+          <w:szCs w:val="24"/>
+        </w:rPr>
         <w:t>All Therapists sheet column and row structure</w:t>
       </w:r>
     </w:p>
@@ -609,7 +939,635 @@
           <w:sz w:val="24"/>
           <w:szCs w:val="24"/>
         </w:rPr>
+        <w:t>3W and 8P column and row structure</w:t>
+      </w:r>
+    </w:p>
+    <w:p>
+      <w:pPr>
+        <w:pStyle w:val="ListParagraph"/>
+        <w:numPr>
+          <w:ilvl w:val="0"/>
+          <w:numId w:val="4"/>
+        </w:numPr>
+        <w:rPr>
+          <w:sz w:val="24"/>
+          <w:szCs w:val="24"/>
+        </w:rPr>
+      </w:pPr>
+      <w:r>
+        <w:rPr>
+          <w:sz w:val="24"/>
+          <w:szCs w:val="24"/>
+        </w:rPr>
+        <w:t>“Date” comes from 3W schedule via formula (“Schedule Last Created” does not depend on this formula)</w:t>
+      </w:r>
+    </w:p>
+    <w:p>
+      <w:pPr>
+        <w:pStyle w:val="ListParagraph"/>
+        <w:numPr>
+          <w:ilvl w:val="0"/>
+          <w:numId w:val="4"/>
+        </w:numPr>
+        <w:rPr>
+          <w:sz w:val="24"/>
+          <w:szCs w:val="24"/>
+        </w:rPr>
+      </w:pPr>
+      <w:r>
+        <w:rPr>
+          <w:sz w:val="24"/>
+          <w:szCs w:val="24"/>
+        </w:rPr>
+        <w:t>For accuracy, the All Schedules sheets should not be created until the All Therapists sheets and the 3W and 8P schedules are complete</w:t>
+      </w:r>
+    </w:p>
+    <w:p>
+      <w:pPr>
+        <w:pStyle w:val="ListParagraph"/>
+        <w:numPr>
+          <w:ilvl w:val="0"/>
+          <w:numId w:val="4"/>
+        </w:numPr>
+        <w:rPr>
+          <w:sz w:val="24"/>
+          <w:szCs w:val="24"/>
+        </w:rPr>
+      </w:pPr>
+      <w:r>
+        <w:rPr>
+          <w:sz w:val="24"/>
+          <w:szCs w:val="24"/>
+        </w:rPr>
+        <w:t>Changes to All Therapists, 3W Schedule, and 8P Schedule do not update All Schedules sheet; “Create Schedules” button must be clicked again to create schedules that reflect those changes</w:t>
+      </w:r>
+    </w:p>
+    <w:p>
+      <w:pPr>
+        <w:pStyle w:val="ListParagraph"/>
+        <w:numPr>
+          <w:ilvl w:val="0"/>
+          <w:numId w:val="4"/>
+        </w:numPr>
+        <w:rPr>
+          <w:sz w:val="24"/>
+          <w:szCs w:val="24"/>
+        </w:rPr>
+      </w:pPr>
+      <w:r>
+        <w:rPr>
+          <w:sz w:val="24"/>
+          <w:szCs w:val="24"/>
+        </w:rPr>
+        <w:t>All Schedules can only accommodate 31 therapists, with a limit of 18 rooms per therapist</w:t>
+      </w:r>
+      <w:r>
+        <w:rPr>
+          <w:sz w:val="24"/>
+          <w:szCs w:val="24"/>
+        </w:rPr>
+        <w:t>; creating more therapists will require changes to the code</w:t>
+      </w:r>
+    </w:p>
+    <w:p>
+      <w:pPr>
+        <w:rPr>
+          <w:b/>
+          <w:sz w:val="28"/>
+          <w:szCs w:val="28"/>
+        </w:rPr>
+      </w:pPr>
+      <w:r>
+        <w:rPr>
+          <w:b/>
+          <w:sz w:val="28"/>
+          <w:szCs w:val="28"/>
+        </w:rPr>
+        <w:t xml:space="preserve">All </w:t>
+      </w:r>
+      <w:r>
+        <w:rPr>
+          <w:b/>
+          <w:sz w:val="28"/>
+          <w:szCs w:val="28"/>
+        </w:rPr>
+        <w:t>Diddies</w:t>
+      </w:r>
+      <w:r>
+        <w:rPr>
+          <w:b/>
+          <w:sz w:val="28"/>
+          <w:szCs w:val="28"/>
+        </w:rPr>
+        <w:t xml:space="preserve"> Sheet</w:t>
+      </w:r>
+    </w:p>
+    <w:p>
+      <w:pPr>
+        <w:rPr>
+          <w:sz w:val="24"/>
+          <w:szCs w:val="24"/>
+          <w:u w:val="single"/>
+        </w:rPr>
+      </w:pPr>
+      <w:r>
+        <w:rPr>
+          <w:sz w:val="24"/>
+          <w:szCs w:val="24"/>
+          <w:u w:val="single"/>
+        </w:rPr>
+        <w:t>Changes:</w:t>
+      </w:r>
+    </w:p>
+    <w:p>
+      <w:pPr>
+        <w:pStyle w:val="ListParagraph"/>
+        <w:numPr>
+          <w:ilvl w:val="0"/>
+          <w:numId w:val="2"/>
+        </w:numPr>
+        <w:rPr>
+          <w:sz w:val="24"/>
+          <w:szCs w:val="24"/>
+        </w:rPr>
+      </w:pPr>
+      <w:r>
+        <w:rPr>
+          <w:sz w:val="24"/>
+          <w:szCs w:val="24"/>
+        </w:rPr>
+        <w:t>Renamed original sheet All</w:t>
+      </w:r>
+      <w:r>
+        <w:rPr>
+          <w:sz w:val="24"/>
+          <w:szCs w:val="24"/>
+        </w:rPr>
+        <w:t>Diddie</w:t>
+      </w:r>
+      <w:r>
+        <w:rPr>
+          <w:sz w:val="24"/>
+          <w:szCs w:val="24"/>
+        </w:rPr>
+        <w:t>sOld and left it unchanged</w:t>
+      </w:r>
+    </w:p>
+    <w:p>
+      <w:pPr>
+        <w:pStyle w:val="ListParagraph"/>
+        <w:numPr>
+          <w:ilvl w:val="0"/>
+          <w:numId w:val="2"/>
+        </w:numPr>
+        <w:rPr>
+          <w:sz w:val="24"/>
+          <w:szCs w:val="24"/>
+        </w:rPr>
+      </w:pPr>
+      <w:r>
+        <w:rPr>
+          <w:sz w:val="24"/>
+          <w:szCs w:val="24"/>
+        </w:rPr>
+        <w:t xml:space="preserve">Reformatted </w:t>
+      </w:r>
+      <w:r>
+        <w:rPr>
+          <w:sz w:val="24"/>
+          <w:szCs w:val="24"/>
+        </w:rPr>
+        <w:t>with page breaks so each diddie prints to a single page</w:t>
+      </w:r>
+    </w:p>
+    <w:p>
+      <w:pPr>
+        <w:pStyle w:val="ListParagraph"/>
+        <w:numPr>
+          <w:ilvl w:val="0"/>
+          <w:numId w:val="2"/>
+        </w:numPr>
+        <w:rPr>
+          <w:sz w:val="24"/>
+          <w:szCs w:val="24"/>
+        </w:rPr>
+      </w:pPr>
+      <w:r>
+        <w:rPr>
+          <w:sz w:val="24"/>
+          <w:szCs w:val="24"/>
+        </w:rPr>
+        <w:t xml:space="preserve">Diddies are arranged vertically rather than horizontally </w:t>
+      </w:r>
+    </w:p>
+    <w:p>
+      <w:pPr>
+        <w:pStyle w:val="ListParagraph"/>
+        <w:numPr>
+          <w:ilvl w:val="0"/>
+          <w:numId w:val="2"/>
+        </w:numPr>
+        <w:rPr>
+          <w:sz w:val="24"/>
+          <w:szCs w:val="24"/>
+        </w:rPr>
+      </w:pPr>
+      <w:r>
+        <w:rPr>
+          <w:sz w:val="24"/>
+          <w:szCs w:val="24"/>
+        </w:rPr>
+        <w:t>Removed all formulas except “Date” which pulls the date from the 3W schedule</w:t>
+      </w:r>
+    </w:p>
+    <w:p>
+      <w:pPr>
+        <w:pStyle w:val="ListParagraph"/>
+        <w:numPr>
+          <w:ilvl w:val="0"/>
+          <w:numId w:val="2"/>
+        </w:numPr>
+        <w:rPr>
+          <w:sz w:val="24"/>
+          <w:szCs w:val="24"/>
+        </w:rPr>
+      </w:pPr>
+      <w:r>
+        <w:rPr>
+          <w:sz w:val="24"/>
+          <w:szCs w:val="24"/>
+        </w:rPr>
+        <w:t>Diddies are created by clicking the “Create Diddies” button</w:t>
+      </w:r>
+    </w:p>
+    <w:p>
+      <w:pPr>
+        <w:pStyle w:val="ListParagraph"/>
+        <w:numPr>
+          <w:ilvl w:val="0"/>
+          <w:numId w:val="2"/>
+        </w:numPr>
+        <w:rPr>
+          <w:sz w:val="24"/>
+          <w:szCs w:val="24"/>
+        </w:rPr>
+      </w:pPr>
+      <w:r>
+        <w:rPr>
+          <w:sz w:val="24"/>
+          <w:szCs w:val="24"/>
+        </w:rPr>
         <w:lastRenderedPageBreak/>
+        <w:t xml:space="preserve">Added a count for the number of </w:t>
+      </w:r>
+      <w:r>
+        <w:rPr>
+          <w:sz w:val="24"/>
+          <w:szCs w:val="24"/>
+        </w:rPr>
+        <w:t>diddies</w:t>
+      </w:r>
+      <w:r>
+        <w:rPr>
+          <w:sz w:val="24"/>
+          <w:szCs w:val="24"/>
+        </w:rPr>
+        <w:t xml:space="preserve"> in each wing, along with a total number of </w:t>
+      </w:r>
+      <w:r>
+        <w:rPr>
+          <w:sz w:val="24"/>
+          <w:szCs w:val="24"/>
+        </w:rPr>
+        <w:t>diddies; these numbers correspond with the number of pages to print to each floor</w:t>
+      </w:r>
+    </w:p>
+    <w:p>
+      <w:pPr>
+        <w:pStyle w:val="ListParagraph"/>
+        <w:numPr>
+          <w:ilvl w:val="0"/>
+          <w:numId w:val="2"/>
+        </w:numPr>
+        <w:rPr>
+          <w:sz w:val="24"/>
+          <w:szCs w:val="24"/>
+        </w:rPr>
+      </w:pPr>
+      <w:r>
+        <w:rPr>
+          <w:sz w:val="24"/>
+          <w:szCs w:val="24"/>
+        </w:rPr>
+        <w:t xml:space="preserve">Added a box that displays the last date and time that </w:t>
+      </w:r>
+      <w:r>
+        <w:rPr>
+          <w:sz w:val="24"/>
+          <w:szCs w:val="24"/>
+        </w:rPr>
+        <w:t>the diddies were</w:t>
+      </w:r>
+      <w:r>
+        <w:rPr>
+          <w:sz w:val="24"/>
+          <w:szCs w:val="24"/>
+        </w:rPr>
+        <w:t xml:space="preserve"> created</w:t>
+      </w:r>
+    </w:p>
+    <w:p>
+      <w:pPr>
+        <w:pStyle w:val="ListParagraph"/>
+        <w:numPr>
+          <w:ilvl w:val="0"/>
+          <w:numId w:val="2"/>
+        </w:numPr>
+        <w:rPr>
+          <w:sz w:val="24"/>
+          <w:szCs w:val="24"/>
+        </w:rPr>
+      </w:pPr>
+      <w:r>
+        <w:rPr>
+          <w:sz w:val="24"/>
+          <w:szCs w:val="24"/>
+        </w:rPr>
+        <w:t>71 Diddies have been formatted and are ready to use</w:t>
+      </w:r>
+    </w:p>
+    <w:p>
+      <w:pPr>
+        <w:rPr>
+          <w:sz w:val="24"/>
+          <w:szCs w:val="24"/>
+        </w:rPr>
+      </w:pPr>
+    </w:p>
+    <w:p>
+      <w:pPr>
+        <w:rPr>
+          <w:sz w:val="24"/>
+          <w:szCs w:val="24"/>
+          <w:u w:val="single"/>
+        </w:rPr>
+      </w:pPr>
+      <w:r>
+        <w:rPr>
+          <w:sz w:val="24"/>
+          <w:szCs w:val="24"/>
+          <w:u w:val="single"/>
+        </w:rPr>
+        <w:t>How it works:</w:t>
+      </w:r>
+    </w:p>
+    <w:p>
+      <w:pPr>
+        <w:pStyle w:val="ListParagraph"/>
+        <w:numPr>
+          <w:ilvl w:val="0"/>
+          <w:numId w:val="3"/>
+        </w:numPr>
+        <w:rPr>
+          <w:sz w:val="24"/>
+          <w:szCs w:val="24"/>
+        </w:rPr>
+      </w:pPr>
+      <w:r>
+        <w:rPr>
+          <w:sz w:val="24"/>
+          <w:szCs w:val="24"/>
+        </w:rPr>
+        <w:t>Grabs rooms from the 3W and 8P schedules by looking at the Y and Z columns; if both the Y and Z columns are empty (no OT or PT listed), a diddie for that room is not created; If only one column is empty (has an OT but no PT, for instance) the diddie will be created for that room</w:t>
+      </w:r>
+    </w:p>
+    <w:p>
+      <w:pPr>
+        <w:pStyle w:val="ListParagraph"/>
+        <w:numPr>
+          <w:ilvl w:val="0"/>
+          <w:numId w:val="3"/>
+        </w:numPr>
+        <w:rPr>
+          <w:i/>
+          <w:sz w:val="24"/>
+          <w:szCs w:val="24"/>
+        </w:rPr>
+      </w:pPr>
+      <w:r>
+        <w:rPr>
+          <w:sz w:val="24"/>
+          <w:szCs w:val="24"/>
+        </w:rPr>
+        <w:t>When the “Create Diddies” button is clicked, the sheet grabs the initials, names and professions of each therapists listed in the All Therapists sheet</w:t>
+      </w:r>
+      <w:r>
+        <w:rPr>
+          <w:sz w:val="24"/>
+          <w:szCs w:val="24"/>
+        </w:rPr>
+        <w:t xml:space="preserve"> and saves them in a dictionary; it also saves the “gray options” on each schedule into a dictionary</w:t>
+      </w:r>
+    </w:p>
+    <w:p>
+      <w:pPr>
+        <w:pStyle w:val="ListParagraph"/>
+        <w:numPr>
+          <w:ilvl w:val="0"/>
+          <w:numId w:val="3"/>
+        </w:numPr>
+        <w:rPr>
+          <w:i/>
+          <w:sz w:val="24"/>
+          <w:szCs w:val="24"/>
+        </w:rPr>
+      </w:pPr>
+      <w:r>
+        <w:rPr>
+          <w:sz w:val="24"/>
+          <w:szCs w:val="24"/>
+        </w:rPr>
+        <w:t xml:space="preserve">It loops through the 3W and 8P schedules and grabs the values in each time cell; The value is skipped if it matches a </w:t>
+      </w:r>
+      <w:r>
+        <w:rPr>
+          <w:sz w:val="24"/>
+          <w:szCs w:val="24"/>
+        </w:rPr>
+        <w:t>value in the “gray options” dictionary</w:t>
+      </w:r>
+      <w:r>
+        <w:rPr>
+          <w:sz w:val="24"/>
+          <w:szCs w:val="24"/>
+        </w:rPr>
+        <w:t xml:space="preserve">; otherwise the initials are extracted (such as the last 2 initials in the value “ALD EC”) and the </w:t>
+      </w:r>
+      <w:r>
+        <w:rPr>
+          <w:sz w:val="24"/>
+          <w:szCs w:val="24"/>
+        </w:rPr>
+        <w:t xml:space="preserve">initials </w:t>
+      </w:r>
+      <w:r>
+        <w:rPr>
+          <w:sz w:val="24"/>
+          <w:szCs w:val="24"/>
+        </w:rPr>
+        <w:t>dictionary is used to locate the matching therapist name and profession; the therapist’s name and profession are put in the appropriate time slot in the diddie; Lunch is also listed in the diddie</w:t>
+      </w:r>
+    </w:p>
+    <w:p>
+      <w:pPr>
+        <w:pStyle w:val="ListParagraph"/>
+        <w:numPr>
+          <w:ilvl w:val="0"/>
+          <w:numId w:val="3"/>
+        </w:numPr>
+        <w:rPr>
+          <w:sz w:val="24"/>
+          <w:szCs w:val="24"/>
+        </w:rPr>
+      </w:pPr>
+      <w:r>
+        <w:rPr>
+          <w:sz w:val="24"/>
+          <w:szCs w:val="24"/>
+        </w:rPr>
+        <w:t>The initials dictionary and the gray options dictionaries are created when the code runs and reset when the diddies are created</w:t>
+      </w:r>
+    </w:p>
+    <w:p>
+      <w:pPr>
+        <w:rPr>
+          <w:sz w:val="24"/>
+          <w:szCs w:val="24"/>
+          <w:u w:val="single"/>
+        </w:rPr>
+      </w:pPr>
+      <w:r>
+        <w:rPr>
+          <w:sz w:val="24"/>
+          <w:szCs w:val="24"/>
+          <w:u w:val="single"/>
+        </w:rPr>
+        <w:t>Dependencies</w:t>
+      </w:r>
+      <w:r>
+        <w:rPr>
+          <w:sz w:val="24"/>
+          <w:szCs w:val="24"/>
+          <w:u w:val="single"/>
+        </w:rPr>
+        <w:t>/Limitations</w:t>
+      </w:r>
+      <w:r>
+        <w:rPr>
+          <w:sz w:val="24"/>
+          <w:szCs w:val="24"/>
+          <w:u w:val="single"/>
+        </w:rPr>
+        <w:t>:</w:t>
+      </w:r>
+    </w:p>
+    <w:p>
+      <w:pPr>
+        <w:pStyle w:val="ListParagraph"/>
+        <w:numPr>
+          <w:ilvl w:val="0"/>
+          <w:numId w:val="4"/>
+        </w:numPr>
+        <w:rPr>
+          <w:sz w:val="24"/>
+          <w:szCs w:val="24"/>
+        </w:rPr>
+      </w:pPr>
+      <w:r>
+        <w:rPr>
+          <w:sz w:val="24"/>
+          <w:szCs w:val="24"/>
+        </w:rPr>
+        <w:t>Does not contain information for 3P; however, it is reading the gray options for 3P in preparation for adding the 3P schedule</w:t>
+      </w:r>
+    </w:p>
+    <w:p>
+      <w:pPr>
+        <w:pStyle w:val="ListParagraph"/>
+        <w:numPr>
+          <w:ilvl w:val="0"/>
+          <w:numId w:val="4"/>
+        </w:numPr>
+        <w:rPr>
+          <w:sz w:val="24"/>
+          <w:szCs w:val="24"/>
+        </w:rPr>
+      </w:pPr>
+      <w:r>
+        <w:rPr>
+          <w:sz w:val="24"/>
+          <w:szCs w:val="24"/>
+        </w:rPr>
+        <w:t>All Therapists sheet column and row structure</w:t>
+      </w:r>
+    </w:p>
+    <w:p>
+      <w:pPr>
+        <w:pStyle w:val="ListParagraph"/>
+        <w:numPr>
+          <w:ilvl w:val="0"/>
+          <w:numId w:val="4"/>
+        </w:numPr>
+        <w:rPr>
+          <w:sz w:val="24"/>
+          <w:szCs w:val="24"/>
+        </w:rPr>
+      </w:pPr>
+      <w:r>
+        <w:rPr>
+          <w:sz w:val="24"/>
+          <w:szCs w:val="24"/>
+        </w:rPr>
+        <w:t>Column and row structure of “Gray Options” boxes on all three schedules</w:t>
+      </w:r>
+    </w:p>
+    <w:p>
+      <w:pPr>
+        <w:pStyle w:val="ListParagraph"/>
+        <w:numPr>
+          <w:ilvl w:val="0"/>
+          <w:numId w:val="4"/>
+        </w:numPr>
+        <w:rPr>
+          <w:sz w:val="24"/>
+          <w:szCs w:val="24"/>
+        </w:rPr>
+      </w:pPr>
+      <w:r>
+        <w:rPr>
+          <w:sz w:val="24"/>
+          <w:szCs w:val="24"/>
+        </w:rPr>
+        <w:t>Y and Z columns on 3W and 8P schedules; if cells in both columns are empty for a given room, a diddie will not be created</w:t>
+      </w:r>
+    </w:p>
+    <w:p>
+      <w:pPr>
+        <w:pStyle w:val="ListParagraph"/>
+        <w:numPr>
+          <w:ilvl w:val="0"/>
+          <w:numId w:val="4"/>
+        </w:numPr>
+        <w:rPr>
+          <w:sz w:val="24"/>
+          <w:szCs w:val="24"/>
+        </w:rPr>
+      </w:pPr>
+      <w:r>
+        <w:rPr>
+          <w:sz w:val="24"/>
+          <w:szCs w:val="24"/>
+        </w:rPr>
         <w:t>3W and 8P column and row structure</w:t>
       </w:r>
     </w:p>
@@ -650,7 +1608,42 @@
           <w:sz w:val="24"/>
           <w:szCs w:val="24"/>
         </w:rPr>
-        <w:t>For accuracy, the All Schedules sheets should not be created until the All Therapists sheets and the 3W and 8P schedules are complete</w:t>
+        <w:t xml:space="preserve">For accuracy, the All </w:t>
+      </w:r>
+      <w:r>
+        <w:rPr>
+          <w:sz w:val="24"/>
+          <w:szCs w:val="24"/>
+        </w:rPr>
+        <w:t>Diddies</w:t>
+      </w:r>
+      <w:r>
+        <w:rPr>
+          <w:sz w:val="24"/>
+          <w:szCs w:val="24"/>
+        </w:rPr>
+        <w:t xml:space="preserve"> sheets should not be created unt</w:t>
+      </w:r>
+      <w:r>
+        <w:rPr>
+          <w:sz w:val="24"/>
+          <w:szCs w:val="24"/>
+        </w:rPr>
+        <w:t xml:space="preserve">il the All Therapists sheets, </w:t>
+      </w:r>
+      <w:r>
+        <w:rPr>
+          <w:sz w:val="24"/>
+          <w:szCs w:val="24"/>
+        </w:rPr>
+        <w:t>3W and 8P schedules are complete</w:t>
+      </w:r>
+      <w:r>
+        <w:rPr>
+          <w:sz w:val="24"/>
+          <w:szCs w:val="24"/>
+        </w:rPr>
+        <w:t>, and the gray options have been updated if necessary</w:t>
       </w:r>
     </w:p>
     <w:p>
@@ -670,7 +1663,77 @@
           <w:sz w:val="24"/>
           <w:szCs w:val="24"/>
         </w:rPr>
-        <w:t>Changes to All Therapists, 3W Schedule, and 8P Schedule do not update All Schedules sheet; “Create Schedules” button must be clicked again to create schedules that reflect those changes</w:t>
+        <w:t xml:space="preserve">Changes to All </w:t>
+      </w:r>
+      <w:r>
+        <w:rPr>
+          <w:sz w:val="24"/>
+          <w:szCs w:val="24"/>
+        </w:rPr>
+        <w:t xml:space="preserve">Therapists, 3W Schedule, </w:t>
+      </w:r>
+      <w:r>
+        <w:rPr>
+          <w:sz w:val="24"/>
+          <w:szCs w:val="24"/>
+        </w:rPr>
+        <w:t>8P Schedule</w:t>
+      </w:r>
+      <w:r>
+        <w:rPr>
+          <w:sz w:val="24"/>
+          <w:szCs w:val="24"/>
+        </w:rPr>
+        <w:t xml:space="preserve"> and gray options</w:t>
+      </w:r>
+      <w:r>
+        <w:rPr>
+          <w:sz w:val="24"/>
+          <w:szCs w:val="24"/>
+        </w:rPr>
+        <w:t xml:space="preserve"> do not update All </w:t>
+      </w:r>
+      <w:r>
+        <w:rPr>
+          <w:sz w:val="24"/>
+          <w:szCs w:val="24"/>
+        </w:rPr>
+        <w:t>Diddies</w:t>
+      </w:r>
+      <w:r>
+        <w:rPr>
+          <w:sz w:val="24"/>
+          <w:szCs w:val="24"/>
+        </w:rPr>
+        <w:t xml:space="preserve"> sheet; “Create </w:t>
+      </w:r>
+      <w:r>
+        <w:rPr>
+          <w:sz w:val="24"/>
+          <w:szCs w:val="24"/>
+        </w:rPr>
+        <w:t>Diddies</w:t>
+      </w:r>
+      <w:r>
+        <w:rPr>
+          <w:sz w:val="24"/>
+          <w:szCs w:val="24"/>
+        </w:rPr>
+        <w:t xml:space="preserve">” button must be clicked again to create </w:t>
+      </w:r>
+      <w:r>
+        <w:rPr>
+          <w:sz w:val="24"/>
+          <w:szCs w:val="24"/>
+        </w:rPr>
+        <w:t>diddies</w:t>
+      </w:r>
+      <w:r>
+        <w:rPr>
+          <w:sz w:val="24"/>
+          <w:szCs w:val="24"/>
+        </w:rPr>
+        <w:t xml:space="preserve"> that reflect those changes</w:t>
       </w:r>
     </w:p>
     <w:p>
@@ -690,10 +1753,648 @@
           <w:sz w:val="24"/>
           <w:szCs w:val="24"/>
         </w:rPr>
-        <w:t>All Schedules can only accommodate 31 therapists, with a limit of 18 rooms per therapist</w:t>
-      </w:r>
+        <w:lastRenderedPageBreak/>
+        <w:t>71 is the maximum number of rooms that can be accommodated; creating more diddies will require changes to the code</w:t>
+      </w:r>
+    </w:p>
+    <w:p>
+      <w:pPr>
+        <w:rPr>
+          <w:sz w:val="24"/>
+          <w:szCs w:val="24"/>
+        </w:rPr>
+      </w:pPr>
+    </w:p>
+    <w:p>
+      <w:pPr>
+        <w:rPr>
+          <w:b/>
+          <w:sz w:val="28"/>
+          <w:szCs w:val="28"/>
+        </w:rPr>
+      </w:pPr>
+      <w:r>
+        <w:rPr>
+          <w:b/>
+          <w:sz w:val="28"/>
+          <w:szCs w:val="28"/>
+        </w:rPr>
+        <w:t>Code Modules</w:t>
+      </w:r>
+    </w:p>
+    <w:p>
+      <w:pPr>
+        <w:rPr>
+          <w:sz w:val="24"/>
+          <w:szCs w:val="24"/>
+        </w:rPr>
+      </w:pPr>
+      <w:r>
+        <w:rPr>
+          <w:sz w:val="24"/>
+          <w:szCs w:val="24"/>
+        </w:rPr>
+        <w:t xml:space="preserve">Functionality was broken down into different modules, subroutines and functions </w:t>
+      </w:r>
+      <w:proofErr w:type="gramStart"/>
+      <w:r>
+        <w:rPr>
+          <w:sz w:val="24"/>
+          <w:szCs w:val="24"/>
+        </w:rPr>
+        <w:t>in order to</w:t>
+      </w:r>
+      <w:proofErr w:type="gramEnd"/>
+      <w:r>
+        <w:rPr>
+          <w:sz w:val="24"/>
+          <w:szCs w:val="24"/>
+        </w:rPr>
+        <w:t xml:space="preserve"> (hopefully) make the code easier to read and change </w:t>
+      </w:r>
+    </w:p>
+    <w:p>
+      <w:pPr>
+        <w:rPr>
+          <w:sz w:val="24"/>
+          <w:szCs w:val="24"/>
+          <w:u w:val="single"/>
+        </w:rPr>
+      </w:pPr>
+      <w:r>
+        <w:rPr>
+          <w:sz w:val="24"/>
+          <w:szCs w:val="24"/>
+          <w:u w:val="single"/>
+        </w:rPr>
+        <w:t>AllSchedulesMod</w:t>
+      </w:r>
+      <w:r>
+        <w:rPr>
+          <w:sz w:val="24"/>
+          <w:szCs w:val="24"/>
+          <w:u w:val="single"/>
+        </w:rPr>
+        <w:t>:</w:t>
+      </w:r>
+    </w:p>
+    <w:p>
+      <w:pPr>
+        <w:rPr>
+          <w:sz w:val="24"/>
+          <w:szCs w:val="24"/>
+        </w:rPr>
+      </w:pPr>
+      <w:r>
+        <w:rPr>
+          <w:sz w:val="24"/>
+          <w:szCs w:val="24"/>
+        </w:rPr>
+        <w:t>Contains the main subroutines and functions for All Schedules sheet functionality</w:t>
+      </w:r>
+    </w:p>
+    <w:p>
+      <w:pPr>
+        <w:pStyle w:val="ListParagraph"/>
+        <w:numPr>
+          <w:ilvl w:val="0"/>
+          <w:numId w:val="5"/>
+        </w:numPr>
+        <w:rPr>
+          <w:sz w:val="24"/>
+          <w:szCs w:val="24"/>
+        </w:rPr>
+      </w:pPr>
+      <w:r>
+        <w:rPr>
+          <w:i/>
+          <w:sz w:val="24"/>
+          <w:szCs w:val="24"/>
+        </w:rPr>
+        <w:t>getInitialsAndNote():</w:t>
+      </w:r>
+      <w:r>
+        <w:rPr>
+          <w:sz w:val="24"/>
+          <w:szCs w:val="24"/>
+        </w:rPr>
+        <w:t xml:space="preserve"> grabs therapist’s initials and notes from the All Therapists sheet and puts them into the therapist’s schedule</w:t>
+      </w:r>
+    </w:p>
+    <w:p>
+      <w:pPr>
+        <w:pStyle w:val="ListParagraph"/>
+        <w:numPr>
+          <w:ilvl w:val="0"/>
+          <w:numId w:val="5"/>
+        </w:numPr>
+        <w:rPr>
+          <w:sz w:val="24"/>
+          <w:szCs w:val="24"/>
+        </w:rPr>
+      </w:pPr>
+      <w:r>
+        <w:rPr>
+          <w:i/>
+          <w:sz w:val="24"/>
+          <w:szCs w:val="24"/>
+        </w:rPr>
+        <w:t>getRooms():</w:t>
+      </w:r>
+      <w:r>
+        <w:rPr>
+          <w:sz w:val="24"/>
+          <w:szCs w:val="24"/>
+        </w:rPr>
+        <w:t xml:space="preserve"> gets rooms listed next to therapist’s name in All Therapists and puts them in therapist’s schedule</w:t>
+      </w:r>
+    </w:p>
+    <w:p>
+      <w:pPr>
+        <w:pStyle w:val="ListParagraph"/>
+        <w:numPr>
+          <w:ilvl w:val="0"/>
+          <w:numId w:val="5"/>
+        </w:numPr>
+        <w:rPr>
+          <w:sz w:val="24"/>
+          <w:szCs w:val="24"/>
+        </w:rPr>
+      </w:pPr>
+      <w:r>
+        <w:rPr>
+          <w:i/>
+          <w:sz w:val="24"/>
+          <w:szCs w:val="24"/>
+        </w:rPr>
+        <w:t>getSchedules():</w:t>
+      </w:r>
+      <w:r>
+        <w:rPr>
+          <w:sz w:val="24"/>
+          <w:szCs w:val="24"/>
+        </w:rPr>
+        <w:t xml:space="preserve"> loops through 3W and 8P schedules</w:t>
+      </w:r>
+      <w:r>
+        <w:rPr>
+          <w:sz w:val="24"/>
+          <w:szCs w:val="24"/>
+        </w:rPr>
+        <w:t>, copies schedule next to each room and pastes it into therapist’s schedule</w:t>
+      </w:r>
+    </w:p>
+    <w:p>
+      <w:pPr>
+        <w:pStyle w:val="ListParagraph"/>
+        <w:numPr>
+          <w:ilvl w:val="0"/>
+          <w:numId w:val="5"/>
+        </w:numPr>
+        <w:rPr>
+          <w:sz w:val="24"/>
+          <w:szCs w:val="24"/>
+        </w:rPr>
+      </w:pPr>
+      <w:r>
+        <w:rPr>
+          <w:i/>
+          <w:sz w:val="24"/>
+          <w:szCs w:val="24"/>
+        </w:rPr>
+        <w:t>countTherapists():</w:t>
+      </w:r>
+      <w:r>
+        <w:rPr>
+          <w:sz w:val="24"/>
+          <w:szCs w:val="24"/>
+        </w:rPr>
+        <w:t xml:space="preserve"> counts each schedule created for each wing and displays totals </w:t>
+      </w:r>
+    </w:p>
+    <w:p>
+      <w:pPr>
+        <w:pStyle w:val="ListParagraph"/>
+        <w:numPr>
+          <w:ilvl w:val="0"/>
+          <w:numId w:val="5"/>
+        </w:numPr>
+        <w:rPr>
+          <w:sz w:val="24"/>
+          <w:szCs w:val="24"/>
+        </w:rPr>
+      </w:pPr>
+      <w:r>
+        <w:rPr>
+          <w:i/>
+          <w:sz w:val="24"/>
+          <w:szCs w:val="24"/>
+        </w:rPr>
+        <w:t>createSchedules():</w:t>
+      </w:r>
+      <w:r>
+        <w:rPr>
+          <w:sz w:val="24"/>
+          <w:szCs w:val="24"/>
+        </w:rPr>
+        <w:t xml:space="preserve"> subroutine that handles click event when the “Create Schedules” button is clicked; calls the above subroutines and the helper subroutine, lastTimeCreated(); suppresses warnings about replacing data in cells while script is running and scrolls to the top of the page when the script has finished running</w:t>
+      </w:r>
+    </w:p>
+    <w:p>
+      <w:pPr>
+        <w:rPr>
+          <w:sz w:val="24"/>
+          <w:szCs w:val="24"/>
+          <w:u w:val="single"/>
+        </w:rPr>
+      </w:pPr>
+      <w:r>
+        <w:rPr>
+          <w:sz w:val="24"/>
+          <w:szCs w:val="24"/>
+          <w:u w:val="single"/>
+        </w:rPr>
+        <w:t>All</w:t>
+      </w:r>
+      <w:r>
+        <w:rPr>
+          <w:sz w:val="24"/>
+          <w:szCs w:val="24"/>
+          <w:u w:val="single"/>
+        </w:rPr>
+        <w:t>Diddies</w:t>
+      </w:r>
+      <w:r>
+        <w:rPr>
+          <w:sz w:val="24"/>
+          <w:szCs w:val="24"/>
+          <w:u w:val="single"/>
+        </w:rPr>
+        <w:t>Mod</w:t>
+      </w:r>
+      <w:r>
+        <w:rPr>
+          <w:sz w:val="24"/>
+          <w:szCs w:val="24"/>
+          <w:u w:val="single"/>
+        </w:rPr>
+        <w:t>:</w:t>
+      </w:r>
+    </w:p>
+    <w:p>
+      <w:pPr>
+        <w:rPr>
+          <w:sz w:val="24"/>
+          <w:szCs w:val="24"/>
+        </w:rPr>
+      </w:pPr>
+      <w:r>
+        <w:rPr>
+          <w:sz w:val="24"/>
+          <w:szCs w:val="24"/>
+        </w:rPr>
+        <w:t xml:space="preserve">Contains the main subroutines and functions for </w:t>
+      </w:r>
+      <w:r>
+        <w:rPr>
+          <w:sz w:val="24"/>
+          <w:szCs w:val="24"/>
+        </w:rPr>
+        <w:t>All Diddies</w:t>
+      </w:r>
+      <w:r>
+        <w:rPr>
+          <w:sz w:val="24"/>
+          <w:szCs w:val="24"/>
+        </w:rPr>
+        <w:t xml:space="preserve"> sheet functionality</w:t>
+      </w:r>
+    </w:p>
+    <w:p>
+      <w:pPr>
+        <w:pStyle w:val="ListParagraph"/>
+        <w:numPr>
+          <w:ilvl w:val="0"/>
+          <w:numId w:val="5"/>
+        </w:numPr>
+        <w:rPr>
+          <w:sz w:val="24"/>
+          <w:szCs w:val="24"/>
+        </w:rPr>
+      </w:pPr>
+      <w:r>
+        <w:rPr>
+          <w:i/>
+          <w:sz w:val="24"/>
+          <w:szCs w:val="24"/>
+        </w:rPr>
+        <w:t>createDiddies</w:t>
+      </w:r>
+      <w:r>
+        <w:rPr>
+          <w:i/>
+          <w:sz w:val="24"/>
+          <w:szCs w:val="24"/>
+        </w:rPr>
+        <w:t>():</w:t>
+      </w:r>
+      <w:r>
+        <w:rPr>
+          <w:sz w:val="24"/>
+          <w:szCs w:val="24"/>
+        </w:rPr>
+        <w:t xml:space="preserve"> </w:t>
+      </w:r>
+      <w:r>
+        <w:rPr>
+          <w:sz w:val="24"/>
+          <w:szCs w:val="24"/>
+        </w:rPr>
+        <w:t>event handler for “Create Diddies” button; loops through schedules and uses Y &amp; Z columns to determine if a diddie should be created; uses helper function checkValue() to determine if value in schedule cell for a given room number is a therapist’s initials, a gray option, or lunch; puts the therapists name and profession in the relevant time slot on the diddie; counts and displays number of diddies for each wing; calls helper function lastTimeCreated() and displays the results; suppresses possible warnings about replacing data while code is running</w:t>
+      </w:r>
+    </w:p>
+    <w:p>
+      <w:pPr>
+        <w:rPr>
+          <w:sz w:val="24"/>
+          <w:szCs w:val="24"/>
+          <w:u w:val="single"/>
+        </w:rPr>
+      </w:pPr>
+      <w:proofErr w:type="spellStart"/>
+      <w:r>
+        <w:rPr>
+          <w:sz w:val="24"/>
+          <w:szCs w:val="24"/>
+          <w:u w:val="single"/>
+        </w:rPr>
+        <w:t>HelperMethods</w:t>
+      </w:r>
+      <w:proofErr w:type="spellEnd"/>
+      <w:r>
+        <w:rPr>
+          <w:sz w:val="24"/>
+          <w:szCs w:val="24"/>
+          <w:u w:val="single"/>
+        </w:rPr>
+        <w:t>:</w:t>
+      </w:r>
+    </w:p>
+    <w:p>
+      <w:pPr>
+        <w:rPr>
+          <w:sz w:val="24"/>
+          <w:szCs w:val="24"/>
+        </w:rPr>
+      </w:pPr>
+      <w:r>
+        <w:rPr>
+          <w:sz w:val="24"/>
+          <w:szCs w:val="24"/>
+        </w:rPr>
+        <w:t xml:space="preserve">Contains the </w:t>
+      </w:r>
+      <w:r>
+        <w:rPr>
+          <w:sz w:val="24"/>
+          <w:szCs w:val="24"/>
+        </w:rPr>
+        <w:t>subroutines and functions that may be used by more than one module; contains subroutines to assist with debugging</w:t>
+      </w:r>
+    </w:p>
+    <w:p>
+      <w:pPr>
+        <w:pStyle w:val="ListParagraph"/>
+        <w:numPr>
+          <w:ilvl w:val="0"/>
+          <w:numId w:val="5"/>
+        </w:numPr>
+        <w:rPr>
+          <w:sz w:val="24"/>
+          <w:szCs w:val="24"/>
+        </w:rPr>
+      </w:pPr>
+      <w:r>
+        <w:rPr>
+          <w:i/>
+          <w:sz w:val="24"/>
+          <w:szCs w:val="24"/>
+        </w:rPr>
+        <w:t>clearAllSchedules</w:t>
+      </w:r>
+      <w:r>
+        <w:rPr>
+          <w:i/>
+          <w:sz w:val="24"/>
+          <w:szCs w:val="24"/>
+        </w:rPr>
+        <w:t>():</w:t>
+      </w:r>
+      <w:r>
+        <w:rPr>
+          <w:sz w:val="24"/>
+          <w:szCs w:val="24"/>
+        </w:rPr>
+        <w:t xml:space="preserve"> </w:t>
+      </w:r>
+      <w:r>
+        <w:rPr>
+          <w:sz w:val="24"/>
+          <w:szCs w:val="24"/>
+        </w:rPr>
+        <w:t>clears contents and conditional formatting from All Schedules sheet</w:t>
+      </w:r>
+      <w:r>
+        <w:rPr>
+          <w:sz w:val="24"/>
+          <w:szCs w:val="24"/>
+        </w:rPr>
+        <w:t xml:space="preserve">; will delete all conditional formatting rules that are applied to the sheet, so it’s best to apply the conditional formatting using </w:t>
+      </w:r>
+      <w:proofErr w:type="spellStart"/>
+      <w:r>
+        <w:rPr>
+          <w:sz w:val="24"/>
+          <w:szCs w:val="24"/>
+        </w:rPr>
+        <w:t>vba</w:t>
+      </w:r>
+      <w:proofErr w:type="spellEnd"/>
+      <w:r>
+        <w:rPr>
+          <w:sz w:val="24"/>
+          <w:szCs w:val="24"/>
+        </w:rPr>
+        <w:t xml:space="preserve"> </w:t>
+      </w:r>
+    </w:p>
+    <w:p>
+      <w:pPr>
+        <w:pStyle w:val="ListParagraph"/>
+        <w:numPr>
+          <w:ilvl w:val="0"/>
+          <w:numId w:val="5"/>
+        </w:numPr>
+        <w:rPr>
+          <w:sz w:val="24"/>
+          <w:szCs w:val="24"/>
+        </w:rPr>
+      </w:pPr>
+      <w:r>
+        <w:rPr>
+          <w:i/>
+          <w:sz w:val="24"/>
+          <w:szCs w:val="24"/>
+        </w:rPr>
+        <w:lastRenderedPageBreak/>
+        <w:t>clearDiddies</w:t>
+      </w:r>
+      <w:r>
+        <w:rPr>
+          <w:i/>
+          <w:sz w:val="24"/>
+          <w:szCs w:val="24"/>
+        </w:rPr>
+        <w:t>():</w:t>
+      </w:r>
+      <w:r>
+        <w:rPr>
+          <w:sz w:val="24"/>
+          <w:szCs w:val="24"/>
+        </w:rPr>
+        <w:t xml:space="preserve"> </w:t>
+      </w:r>
+      <w:r>
+        <w:rPr>
+          <w:sz w:val="24"/>
+          <w:szCs w:val="24"/>
+        </w:rPr>
+        <w:t xml:space="preserve">clears contents and conditional formatting from All Diddies; will delete all conditional formatting rules that are applied to the sheet, so it’s best to apply the conditional formatting using </w:t>
+      </w:r>
+      <w:proofErr w:type="spellStart"/>
+      <w:r>
+        <w:rPr>
+          <w:sz w:val="24"/>
+          <w:szCs w:val="24"/>
+        </w:rPr>
+        <w:t>vba</w:t>
+      </w:r>
+      <w:proofErr w:type="spellEnd"/>
+    </w:p>
+    <w:p>
+      <w:pPr>
+        <w:pStyle w:val="ListParagraph"/>
+        <w:numPr>
+          <w:ilvl w:val="0"/>
+          <w:numId w:val="5"/>
+        </w:numPr>
+        <w:rPr>
+          <w:sz w:val="24"/>
+          <w:szCs w:val="24"/>
+        </w:rPr>
+      </w:pPr>
+      <w:r>
+        <w:rPr>
+          <w:i/>
+          <w:sz w:val="24"/>
+          <w:szCs w:val="24"/>
+        </w:rPr>
+        <w:t>checkValue</w:t>
+      </w:r>
+      <w:r>
+        <w:rPr>
+          <w:i/>
+          <w:sz w:val="24"/>
+          <w:szCs w:val="24"/>
+        </w:rPr>
+        <w:t>(</w:t>
+      </w:r>
+      <w:r>
+        <w:rPr>
+          <w:i/>
+          <w:sz w:val="24"/>
+          <w:szCs w:val="24"/>
+        </w:rPr>
+        <w:t>value AS String</w:t>
+      </w:r>
+      <w:r>
+        <w:rPr>
+          <w:i/>
+          <w:sz w:val="24"/>
+          <w:szCs w:val="24"/>
+        </w:rPr>
+        <w:t>):</w:t>
+      </w:r>
+      <w:r>
+        <w:rPr>
+          <w:sz w:val="24"/>
+          <w:szCs w:val="24"/>
+        </w:rPr>
+        <w:t xml:space="preserve"> </w:t>
+      </w:r>
+      <w:r>
+        <w:rPr>
+          <w:sz w:val="24"/>
+          <w:szCs w:val="24"/>
+        </w:rPr>
+        <w:t>takes a string value and determines if it is a therapist’s initials, lunch, or a gray option</w:t>
+      </w:r>
+    </w:p>
+    <w:p>
+      <w:pPr>
+        <w:pStyle w:val="ListParagraph"/>
+        <w:numPr>
+          <w:ilvl w:val="0"/>
+          <w:numId w:val="5"/>
+        </w:numPr>
+        <w:rPr>
+          <w:sz w:val="24"/>
+          <w:szCs w:val="24"/>
+        </w:rPr>
+      </w:pPr>
+      <w:r>
+        <w:rPr>
+          <w:i/>
+          <w:sz w:val="24"/>
+          <w:szCs w:val="24"/>
+        </w:rPr>
+        <w:t>lastTimeCreated</w:t>
+      </w:r>
+      <w:r>
+        <w:rPr>
+          <w:i/>
+          <w:sz w:val="24"/>
+          <w:szCs w:val="24"/>
+        </w:rPr>
+        <w:t>():</w:t>
+      </w:r>
+      <w:r>
+        <w:rPr>
+          <w:sz w:val="24"/>
+          <w:szCs w:val="24"/>
+        </w:rPr>
+        <w:t xml:space="preserve"> </w:t>
+      </w:r>
+      <w:r>
+        <w:rPr>
+          <w:sz w:val="24"/>
+          <w:szCs w:val="24"/>
+        </w:rPr>
+        <w:t>takes a range as an argument and puts the current date and time into that range; used to keep track of the last time diddies and schedules were created</w:t>
+      </w:r>
+    </w:p>
+    <w:p>
+      <w:pPr>
+        <w:rPr>
+          <w:sz w:val="24"/>
+          <w:szCs w:val="24"/>
+        </w:rPr>
+      </w:pPr>
+      <w:bookmarkStart w:id="0" w:name="_GoBack"/>
+      <w:bookmarkEnd w:id="0"/>
     </w:p>
     <w:sectPr>
+      <w:headerReference w:type="default" r:id="rId7"/>
       <w:pgSz w:w="12240" w:h="15840"/>
       <w:pgMar w:top="1440" w:right="1440" w:bottom="1440" w:left="1440" w:header="720" w:footer="720" w:gutter="0"/>
       <w:cols w:space="720"/>
@@ -703,6 +2404,196 @@
 </w:document>
 </file>
 
+<file path=word/endnotes.xml><?xml version="1.0" encoding="utf-8"?>
+<w:endnotes xmlns:wpc="http://schemas.microsoft.com/office/word/2010/wordprocessingCanvas" xmlns:cx="http://schemas.microsoft.com/office/drawing/2014/chartex" xmlns:cx1="http://schemas.microsoft.com/office/drawing/2015/9/8/chartex" xmlns:cx2="http://schemas.microsoft.com/office/drawing/2015/10/21/chartex" xmlns:cx3="http://schemas.microsoft.com/office/drawing/2016/5/9/chartex" xmlns:cx4="http://schemas.microsoft.com/office/drawing/2016/5/10/chartex" xmlns:cx5="http://schemas.microsoft.com/office/drawing/2016/5/11/chartex" xmlns:cx6="http://schemas.microsoft.com/office/drawing/2016/5/12/chartex" xmlns:cx7="http://schemas.microsoft.com/office/drawing/2016/5/13/chartex" xmlns:cx8="http://schemas.microsoft.com/office/drawing/2016/5/14/chartex" xmlns:mc="http://schemas.openxmlformats.org/markup-compatibility/2006" xmlns:aink="http://schemas.microsoft.com/office/drawing/2016/ink" xmlns:am3d="http://schemas.microsoft.com/office/drawing/2017/model3d" xmlns:o="urn:schemas-microsoft-com:office:office" xmlns:r="http://schemas.openxmlformats.org/officeDocument/2006/relationships" xmlns:m="http://schemas.openxmlformats.org/officeDocument/2006/math" xmlns:v="urn:schemas-microsoft-com:vml" xmlns:wp14="http://schemas.microsoft.com/office/word/2010/wordprocessingDrawing" xmlns:wp="http://schemas.openxmlformats.org/drawingml/2006/wordprocessingDrawing" xmlns:w10="urn:schemas-microsoft-com:office:word" xmlns:w="http://schemas.openxmlformats.org/wordprocessingml/2006/main" xmlns:w14="http://schemas.microsoft.com/office/word/2010/wordml" xmlns:w15="http://schemas.microsoft.com/office/word/2012/wordml" xmlns:w16cid="http://schemas.microsoft.com/office/word/2016/wordml/cid" xmlns:w16se="http://schemas.microsoft.com/office/word/2015/wordml/symex" xmlns:wpg="http://schemas.microsoft.com/office/word/2010/wordprocessingGroup" xmlns:wpi="http://schemas.microsoft.com/office/word/2010/wordprocessingInk" xmlns:wne="http://schemas.microsoft.com/office/word/2006/wordml" xmlns:wps="http://schemas.microsoft.com/office/word/2010/wordprocessingShape" mc:Ignorable="w14 w15 w16se w16cid wp14">
+  <w:endnote w:type="separator" w:id="-1">
+    <w:p>
+      <w:pPr>
+        <w:spacing w:after="0" w:line="240" w:lineRule="auto"/>
+      </w:pPr>
+      <w:r>
+        <w:separator/>
+      </w:r>
+    </w:p>
+  </w:endnote>
+  <w:endnote w:type="continuationSeparator" w:id="0">
+    <w:p>
+      <w:pPr>
+        <w:spacing w:after="0" w:line="240" w:lineRule="auto"/>
+      </w:pPr>
+      <w:r>
+        <w:continuationSeparator/>
+      </w:r>
+    </w:p>
+  </w:endnote>
+</w:endnotes>
+</file>
+
+<file path=word/footnotes.xml><?xml version="1.0" encoding="utf-8"?>
+<w:footnotes xmlns:wpc="http://schemas.microsoft.com/office/word/2010/wordprocessingCanvas" xmlns:cx="http://schemas.microsoft.com/office/drawing/2014/chartex" xmlns:cx1="http://schemas.microsoft.com/office/drawing/2015/9/8/chartex" xmlns:cx2="http://schemas.microsoft.com/office/drawing/2015/10/21/chartex" xmlns:cx3="http://schemas.microsoft.com/office/drawing/2016/5/9/chartex" xmlns:cx4="http://schemas.microsoft.com/office/drawing/2016/5/10/chartex" xmlns:cx5="http://schemas.microsoft.com/office/drawing/2016/5/11/chartex" xmlns:cx6="http://schemas.microsoft.com/office/drawing/2016/5/12/chartex" xmlns:cx7="http://schemas.microsoft.com/office/drawing/2016/5/13/chartex" xmlns:cx8="http://schemas.microsoft.com/office/drawing/2016/5/14/chartex" xmlns:mc="http://schemas.openxmlformats.org/markup-compatibility/2006" xmlns:aink="http://schemas.microsoft.com/office/drawing/2016/ink" xmlns:am3d="http://schemas.microsoft.com/office/drawing/2017/model3d" xmlns:o="urn:schemas-microsoft-com:office:office" xmlns:r="http://schemas.openxmlformats.org/officeDocument/2006/relationships" xmlns:m="http://schemas.openxmlformats.org/officeDocument/2006/math" xmlns:v="urn:schemas-microsoft-com:vml" xmlns:wp14="http://schemas.microsoft.com/office/word/2010/wordprocessingDrawing" xmlns:wp="http://schemas.openxmlformats.org/drawingml/2006/wordprocessingDrawing" xmlns:w10="urn:schemas-microsoft-com:office:word" xmlns:w="http://schemas.openxmlformats.org/wordprocessingml/2006/main" xmlns:w14="http://schemas.microsoft.com/office/word/2010/wordml" xmlns:w15="http://schemas.microsoft.com/office/word/2012/wordml" xmlns:w16cid="http://schemas.microsoft.com/office/word/2016/wordml/cid" xmlns:w16se="http://schemas.microsoft.com/office/word/2015/wordml/symex" xmlns:wpg="http://schemas.microsoft.com/office/word/2010/wordprocessingGroup" xmlns:wpi="http://schemas.microsoft.com/office/word/2010/wordprocessingInk" xmlns:wne="http://schemas.microsoft.com/office/word/2006/wordml" xmlns:wps="http://schemas.microsoft.com/office/word/2010/wordprocessingShape" mc:Ignorable="w14 w15 w16se w16cid wp14">
+  <w:footnote w:type="separator" w:id="-1">
+    <w:p>
+      <w:pPr>
+        <w:spacing w:after="0" w:line="240" w:lineRule="auto"/>
+      </w:pPr>
+      <w:r>
+        <w:separator/>
+      </w:r>
+    </w:p>
+  </w:footnote>
+  <w:footnote w:type="continuationSeparator" w:id="0">
+    <w:p>
+      <w:pPr>
+        <w:spacing w:after="0" w:line="240" w:lineRule="auto"/>
+      </w:pPr>
+      <w:r>
+        <w:continuationSeparator/>
+      </w:r>
+    </w:p>
+  </w:footnote>
+</w:footnotes>
+</file>
+
+<file path=word/header1.xml><?xml version="1.0" encoding="utf-8"?>
+<w:hdr xmlns:wpc="http://schemas.microsoft.com/office/word/2010/wordprocessingCanvas" xmlns:cx="http://schemas.microsoft.com/office/drawing/2014/chartex" xmlns:cx1="http://schemas.microsoft.com/office/drawing/2015/9/8/chartex" xmlns:cx2="http://schemas.microsoft.com/office/drawing/2015/10/21/chartex" xmlns:cx3="http://schemas.microsoft.com/office/drawing/2016/5/9/chartex" xmlns:cx4="http://schemas.microsoft.com/office/drawing/2016/5/10/chartex" xmlns:cx5="http://schemas.microsoft.com/office/drawing/2016/5/11/chartex" xmlns:cx6="http://schemas.microsoft.com/office/drawing/2016/5/12/chartex" xmlns:cx7="http://schemas.microsoft.com/office/drawing/2016/5/13/chartex" xmlns:cx8="http://schemas.microsoft.com/office/drawing/2016/5/14/chartex" xmlns:mc="http://schemas.openxmlformats.org/markup-compatibility/2006" xmlns:aink="http://schemas.microsoft.com/office/drawing/2016/ink" xmlns:am3d="http://schemas.microsoft.com/office/drawing/2017/model3d" xmlns:o="urn:schemas-microsoft-com:office:office" xmlns:r="http://schemas.openxmlformats.org/officeDocument/2006/relationships" xmlns:m="http://schemas.openxmlformats.org/officeDocument/2006/math" xmlns:v="urn:schemas-microsoft-com:vml" xmlns:wp14="http://schemas.microsoft.com/office/word/2010/wordprocessingDrawing" xmlns:wp="http://schemas.openxmlformats.org/drawingml/2006/wordprocessingDrawing" xmlns:w10="urn:schemas-microsoft-com:office:word" xmlns:w="http://schemas.openxmlformats.org/wordprocessingml/2006/main" xmlns:w14="http://schemas.microsoft.com/office/word/2010/wordml" xmlns:w15="http://schemas.microsoft.com/office/word/2012/wordml" xmlns:w16cid="http://schemas.microsoft.com/office/word/2016/wordml/cid" xmlns:w16se="http://schemas.microsoft.com/office/word/2015/wordml/symex" xmlns:wpg="http://schemas.microsoft.com/office/word/2010/wordprocessingGroup" xmlns:wpi="http://schemas.microsoft.com/office/word/2010/wordprocessingInk" xmlns:wne="http://schemas.microsoft.com/office/word/2006/wordml" xmlns:wps="http://schemas.microsoft.com/office/word/2010/wordprocessingShape" mc:Ignorable="w14 w15 w16se w16cid wp14">
+  <w:p>
+    <w:pPr>
+      <w:pStyle w:val="Header"/>
+      <w:rPr>
+        <w:sz w:val="16"/>
+        <w:szCs w:val="16"/>
+      </w:rPr>
+    </w:pPr>
+    <w:r>
+      <w:rPr>
+        <w:sz w:val="16"/>
+        <w:szCs w:val="16"/>
+      </w:rPr>
+      <w:t xml:space="preserve">Scheduling Workbook – Sprint 1 Documentation </w:t>
+    </w:r>
+    <w:r>
+      <w:rPr>
+        <w:sz w:val="16"/>
+        <w:szCs w:val="16"/>
+      </w:rPr>
+      <w:tab/>
+    </w:r>
+    <w:r>
+      <w:rPr>
+        <w:sz w:val="16"/>
+        <w:szCs w:val="16"/>
+      </w:rPr>
+      <w:tab/>
+      <w:t xml:space="preserve">Page </w:t>
+    </w:r>
+    <w:r>
+      <w:rPr>
+        <w:b/>
+        <w:bCs/>
+        <w:sz w:val="16"/>
+        <w:szCs w:val="16"/>
+      </w:rPr>
+      <w:fldChar w:fldCharType="begin"/>
+    </w:r>
+    <w:r>
+      <w:rPr>
+        <w:b/>
+        <w:bCs/>
+        <w:sz w:val="16"/>
+        <w:szCs w:val="16"/>
+      </w:rPr>
+      <w:instrText xml:space="preserve"> PAGE  \* Arabic  \* MERGEFORMAT </w:instrText>
+    </w:r>
+    <w:r>
+      <w:rPr>
+        <w:b/>
+        <w:bCs/>
+        <w:sz w:val="16"/>
+        <w:szCs w:val="16"/>
+      </w:rPr>
+      <w:fldChar w:fldCharType="separate"/>
+    </w:r>
+    <w:r>
+      <w:rPr>
+        <w:b/>
+        <w:bCs/>
+        <w:noProof/>
+        <w:sz w:val="16"/>
+        <w:szCs w:val="16"/>
+      </w:rPr>
+      <w:t>5</w:t>
+    </w:r>
+    <w:r>
+      <w:rPr>
+        <w:b/>
+        <w:bCs/>
+        <w:sz w:val="16"/>
+        <w:szCs w:val="16"/>
+      </w:rPr>
+      <w:fldChar w:fldCharType="end"/>
+    </w:r>
+    <w:r>
+      <w:rPr>
+        <w:sz w:val="16"/>
+        <w:szCs w:val="16"/>
+      </w:rPr>
+      <w:t xml:space="preserve"> of </w:t>
+    </w:r>
+    <w:r>
+      <w:rPr>
+        <w:b/>
+        <w:bCs/>
+        <w:sz w:val="16"/>
+        <w:szCs w:val="16"/>
+      </w:rPr>
+      <w:fldChar w:fldCharType="begin"/>
+    </w:r>
+    <w:r>
+      <w:rPr>
+        <w:b/>
+        <w:bCs/>
+        <w:sz w:val="16"/>
+        <w:szCs w:val="16"/>
+      </w:rPr>
+      <w:instrText xml:space="preserve"> NUMPAGES  \* Arabic  \* MERGEFORMAT </w:instrText>
+    </w:r>
+    <w:r>
+      <w:rPr>
+        <w:b/>
+        <w:bCs/>
+        <w:sz w:val="16"/>
+        <w:szCs w:val="16"/>
+      </w:rPr>
+      <w:fldChar w:fldCharType="separate"/>
+    </w:r>
+    <w:r>
+      <w:rPr>
+        <w:b/>
+        <w:bCs/>
+        <w:noProof/>
+        <w:sz w:val="16"/>
+        <w:szCs w:val="16"/>
+      </w:rPr>
+      <w:t>5</w:t>
+    </w:r>
+    <w:r>
+      <w:rPr>
+        <w:b/>
+        <w:bCs/>
+        <w:sz w:val="16"/>
+        <w:szCs w:val="16"/>
+      </w:rPr>
+      <w:fldChar w:fldCharType="end"/>
+    </w:r>
+  </w:p>
+  <w:p>
+    <w:pPr>
+      <w:pStyle w:val="Header"/>
+    </w:pPr>
+  </w:p>
+</w:hdr>
+</file>
+
 <file path=word/numbering.xml><?xml version="1.0" encoding="utf-8"?>
 <w:numbering xmlns:wpc="http://schemas.microsoft.com/office/word/2010/wordprocessingCanvas" xmlns:cx="http://schemas.microsoft.com/office/drawing/2014/chartex" xmlns:cx1="http://schemas.microsoft.com/office/drawing/2015/9/8/chartex" xmlns:cx2="http://schemas.microsoft.com/office/drawing/2015/10/21/chartex" xmlns:cx3="http://schemas.microsoft.com/office/drawing/2016/5/9/chartex" xmlns:cx4="http://schemas.microsoft.com/office/drawing/2016/5/10/chartex" xmlns:cx5="http://schemas.microsoft.com/office/drawing/2016/5/11/chartex" xmlns:cx6="http://schemas.microsoft.com/office/drawing/2016/5/12/chartex" xmlns:cx7="http://schemas.microsoft.com/office/drawing/2016/5/13/chartex" xmlns:cx8="http://schemas.microsoft.com/office/drawing/2016/5/14/chartex" xmlns:mc="http://schemas.openxmlformats.org/markup-compatibility/2006" xmlns:aink="http://schemas.microsoft.com/office/drawing/2016/ink" xmlns:am3d="http://schemas.microsoft.com/office/drawing/2017/model3d" xmlns:o="urn:schemas-microsoft-com:office:office" xmlns:r="http://schemas.openxmlformats.org/officeDocument/2006/relationships" xmlns:m="http://schemas.openxmlformats.org/officeDocument/2006/math" xmlns:v="urn:schemas-microsoft-com:vml" xmlns:wp14="http://schemas.microsoft.com/office/word/2010/wordprocessingDrawing" xmlns:wp="http://schemas.openxmlformats.org/drawingml/2006/wordprocessingDrawing" xmlns:w10="urn:schemas-microsoft-com:office:word" xmlns:w="http://schemas.openxmlformats.org/wordprocessingml/2006/main" xmlns:w14="http://schemas.microsoft.com/office/word/2010/wordml" xmlns:w15="http://schemas.microsoft.com/office/word/2012/wordml" xmlns:w16cid="http://schemas.microsoft.com/office/word/2016/wordml/cid" xmlns:w16se="http://schemas.microsoft.com/office/word/2015/wordml/symex" xmlns:wpg="http://schemas.microsoft.com/office/word/2010/wordprocessingGroup" xmlns:wpi="http://schemas.microsoft.com/office/word/2010/wordprocessingInk" xmlns:wne="http://schemas.microsoft.com/office/word/2006/wordml" xmlns:wps="http://schemas.microsoft.com/office/word/2010/wordprocessingShape" mc:Ignorable="w14 w15 w16se w16cid wp14">
   <w:abstractNum w:abstractNumId="0" w15:restartNumberingAfterBreak="0">
@@ -819,6 +2710,119 @@
     </w:lvl>
   </w:abstractNum>
   <w:abstractNum w:abstractNumId="1" w15:restartNumberingAfterBreak="0">
+    <w:nsid w:val="1474496D"/>
+    <w:multiLevelType w:val="hybridMultilevel"/>
+    <w:tmpl w:val="47807D82"/>
+    <w:lvl w:ilvl="0" w:tplc="04090001">
+      <w:start w:val="1"/>
+      <w:numFmt w:val="bullet"/>
+      <w:lvlText w:val=""/>
+      <w:lvlJc w:val="left"/>
+      <w:pPr>
+        <w:ind w:left="720" w:hanging="360"/>
+      </w:pPr>
+      <w:rPr>
+        <w:rFonts w:ascii="Symbol" w:hAnsi="Symbol" w:hint="default"/>
+      </w:rPr>
+    </w:lvl>
+    <w:lvl w:ilvl="1" w:tplc="04090003" w:tentative="1">
+      <w:start w:val="1"/>
+      <w:numFmt w:val="bullet"/>
+      <w:lvlText w:val="o"/>
+      <w:lvlJc w:val="left"/>
+      <w:pPr>
+        <w:ind w:left="1440" w:hanging="360"/>
+      </w:pPr>
+      <w:rPr>
+        <w:rFonts w:ascii="Courier New" w:hAnsi="Courier New" w:cs="Courier New" w:hint="default"/>
+      </w:rPr>
+    </w:lvl>
+    <w:lvl w:ilvl="2" w:tplc="04090005" w:tentative="1">
+      <w:start w:val="1"/>
+      <w:numFmt w:val="bullet"/>
+      <w:lvlText w:val=""/>
+      <w:lvlJc w:val="left"/>
+      <w:pPr>
+        <w:ind w:left="2160" w:hanging="360"/>
+      </w:pPr>
+      <w:rPr>
+        <w:rFonts w:ascii="Wingdings" w:hAnsi="Wingdings" w:hint="default"/>
+      </w:rPr>
+    </w:lvl>
+    <w:lvl w:ilvl="3" w:tplc="04090001" w:tentative="1">
+      <w:start w:val="1"/>
+      <w:numFmt w:val="bullet"/>
+      <w:lvlText w:val=""/>
+      <w:lvlJc w:val="left"/>
+      <w:pPr>
+        <w:ind w:left="2880" w:hanging="360"/>
+      </w:pPr>
+      <w:rPr>
+        <w:rFonts w:ascii="Symbol" w:hAnsi="Symbol" w:hint="default"/>
+      </w:rPr>
+    </w:lvl>
+    <w:lvl w:ilvl="4" w:tplc="04090003" w:tentative="1">
+      <w:start w:val="1"/>
+      <w:numFmt w:val="bullet"/>
+      <w:lvlText w:val="o"/>
+      <w:lvlJc w:val="left"/>
+      <w:pPr>
+        <w:ind w:left="3600" w:hanging="360"/>
+      </w:pPr>
+      <w:rPr>
+        <w:rFonts w:ascii="Courier New" w:hAnsi="Courier New" w:cs="Courier New" w:hint="default"/>
+      </w:rPr>
+    </w:lvl>
+    <w:lvl w:ilvl="5" w:tplc="04090005" w:tentative="1">
+      <w:start w:val="1"/>
+      <w:numFmt w:val="bullet"/>
+      <w:lvlText w:val=""/>
+      <w:lvlJc w:val="left"/>
+      <w:pPr>
+        <w:ind w:left="4320" w:hanging="360"/>
+      </w:pPr>
+      <w:rPr>
+        <w:rFonts w:ascii="Wingdings" w:hAnsi="Wingdings" w:hint="default"/>
+      </w:rPr>
+    </w:lvl>
+    <w:lvl w:ilvl="6" w:tplc="04090001" w:tentative="1">
+      <w:start w:val="1"/>
+      <w:numFmt w:val="bullet"/>
+      <w:lvlText w:val=""/>
+      <w:lvlJc w:val="left"/>
+      <w:pPr>
+        <w:ind w:left="5040" w:hanging="360"/>
+      </w:pPr>
+      <w:rPr>
+        <w:rFonts w:ascii="Symbol" w:hAnsi="Symbol" w:hint="default"/>
+      </w:rPr>
+    </w:lvl>
+    <w:lvl w:ilvl="7" w:tplc="04090003" w:tentative="1">
+      <w:start w:val="1"/>
+      <w:numFmt w:val="bullet"/>
+      <w:lvlText w:val="o"/>
+      <w:lvlJc w:val="left"/>
+      <w:pPr>
+        <w:ind w:left="5760" w:hanging="360"/>
+      </w:pPr>
+      <w:rPr>
+        <w:rFonts w:ascii="Courier New" w:hAnsi="Courier New" w:cs="Courier New" w:hint="default"/>
+      </w:rPr>
+    </w:lvl>
+    <w:lvl w:ilvl="8" w:tplc="04090005" w:tentative="1">
+      <w:start w:val="1"/>
+      <w:numFmt w:val="bullet"/>
+      <w:lvlText w:val=""/>
+      <w:lvlJc w:val="left"/>
+      <w:pPr>
+        <w:ind w:left="6480" w:hanging="360"/>
+      </w:pPr>
+      <w:rPr>
+        <w:rFonts w:ascii="Wingdings" w:hAnsi="Wingdings" w:hint="default"/>
+      </w:rPr>
+    </w:lvl>
+  </w:abstractNum>
+  <w:abstractNum w:abstractNumId="2" w15:restartNumberingAfterBreak="0">
     <w:nsid w:val="29252BFE"/>
     <w:multiLevelType w:val="hybridMultilevel"/>
     <w:tmpl w:val="E8E41726"/>
@@ -931,7 +2935,7 @@
       </w:rPr>
     </w:lvl>
   </w:abstractNum>
-  <w:abstractNum w:abstractNumId="2" w15:restartNumberingAfterBreak="0">
+  <w:abstractNum w:abstractNumId="3" w15:restartNumberingAfterBreak="0">
     <w:nsid w:val="37964454"/>
     <w:multiLevelType w:val="hybridMultilevel"/>
     <w:tmpl w:val="3A60EB72"/>
@@ -1044,7 +3048,7 @@
       </w:rPr>
     </w:lvl>
   </w:abstractNum>
-  <w:abstractNum w:abstractNumId="3" w15:restartNumberingAfterBreak="0">
+  <w:abstractNum w:abstractNumId="4" w15:restartNumberingAfterBreak="0">
     <w:nsid w:val="6F136F4C"/>
     <w:multiLevelType w:val="hybridMultilevel"/>
     <w:tmpl w:val="FBA45296"/>
@@ -1158,16 +3162,19 @@
     </w:lvl>
   </w:abstractNum>
   <w:num w:numId="1">
+    <w:abstractNumId w:val="4"/>
+  </w:num>
+  <w:num w:numId="2">
     <w:abstractNumId w:val="3"/>
   </w:num>
-  <w:num w:numId="2">
+  <w:num w:numId="3">
     <w:abstractNumId w:val="2"/>
-  </w:num>
-  <w:num w:numId="3">
-    <w:abstractNumId w:val="1"/>
   </w:num>
   <w:num w:numId="4">
     <w:abstractNumId w:val="0"/>
+  </w:num>
+  <w:num w:numId="5">
+    <w:abstractNumId w:val="1"/>
   </w:num>
 </w:numbering>
 </file>
@@ -1608,6 +3615,50 @@
       <w:contextualSpacing/>
     </w:pPr>
   </w:style>
+  <w:style w:type="paragraph" w:styleId="Header">
+    <w:name w:val="header"/>
+    <w:basedOn w:val="Normal"/>
+    <w:link w:val="HeaderChar"/>
+    <w:uiPriority w:val="99"/>
+    <w:unhideWhenUsed/>
+    <w:rsid w:val="00752EB2"/>
+    <w:pPr>
+      <w:tabs>
+        <w:tab w:val="center" w:pos="4680"/>
+        <w:tab w:val="right" w:pos="9360"/>
+      </w:tabs>
+      <w:spacing w:after="0" w:line="240" w:lineRule="auto"/>
+    </w:pPr>
+  </w:style>
+  <w:style w:type="character" w:customStyle="1" w:styleId="HeaderChar">
+    <w:name w:val="Header Char"/>
+    <w:basedOn w:val="DefaultParagraphFont"/>
+    <w:link w:val="Header"/>
+    <w:uiPriority w:val="99"/>
+    <w:rsid w:val="00752EB2"/>
+  </w:style>
+  <w:style w:type="paragraph" w:styleId="Footer">
+    <w:name w:val="footer"/>
+    <w:basedOn w:val="Normal"/>
+    <w:link w:val="FooterChar"/>
+    <w:uiPriority w:val="99"/>
+    <w:unhideWhenUsed/>
+    <w:rsid w:val="00752EB2"/>
+    <w:pPr>
+      <w:tabs>
+        <w:tab w:val="center" w:pos="4680"/>
+        <w:tab w:val="right" w:pos="9360"/>
+      </w:tabs>
+      <w:spacing w:after="0" w:line="240" w:lineRule="auto"/>
+    </w:pPr>
+  </w:style>
+  <w:style w:type="character" w:customStyle="1" w:styleId="FooterChar">
+    <w:name w:val="Footer Char"/>
+    <w:basedOn w:val="DefaultParagraphFont"/>
+    <w:link w:val="Footer"/>
+    <w:uiPriority w:val="99"/>
+    <w:rsid w:val="00752EB2"/>
+  </w:style>
 </w:styles>
 </file>
 

</xml_diff>

<commit_message>
minor formatting changes for readability and consistency; created a returnInitials function to extract initials from cell value; working on conditonal formatting code for all schedules sheet.
</commit_message>
<xml_diff>
--- a/documentation/Scheduling Workbook Documentation.docx
+++ b/documentation/Scheduling Workbook Documentation.docx
@@ -668,6 +668,28 @@
     </w:p>
     <w:p>
       <w:pPr>
+        <w:pStyle w:val="ListParagraph"/>
+        <w:numPr>
+          <w:ilvl w:val="0"/>
+          <w:numId w:val="2"/>
+        </w:numPr>
+        <w:rPr>
+          <w:sz w:val="24"/>
+          <w:szCs w:val="24"/>
+        </w:rPr>
+      </w:pPr>
+      <w:r>
+        <w:rPr>
+          <w:sz w:val="24"/>
+          <w:szCs w:val="24"/>
+        </w:rPr>
+        <w:t>Font size for schedule grid is 10 so each box is readable</w:t>
+      </w:r>
+      <w:bookmarkStart w:id="0" w:name="_GoBack"/>
+      <w:bookmarkEnd w:id="0"/>
+    </w:p>
+    <w:p>
+      <w:pPr>
         <w:rPr>
           <w:sz w:val="24"/>
           <w:szCs w:val="24"/>
@@ -2390,8 +2412,6 @@
           <w:szCs w:val="24"/>
         </w:rPr>
       </w:pPr>
-      <w:bookmarkStart w:id="0" w:name="_GoBack"/>
-      <w:bookmarkEnd w:id="0"/>
     </w:p>
     <w:sectPr>
       <w:headerReference w:type="default" r:id="rId7"/>

</xml_diff>

<commit_message>
removed Ind Schedule button and schedule now changes when enter is pressed; updated vba files; updated documentation.
</commit_message>
<xml_diff>
--- a/documentation/Scheduling Workbook Documentation.docx
+++ b/documentation/Scheduling Workbook Documentation.docx
@@ -654,14 +654,7 @@
           <w:sz w:val="24"/>
           <w:szCs w:val="24"/>
         </w:rPr>
-        <w:t xml:space="preserve"> </w:t>
-      </w:r>
-      <w:r>
-        <w:rPr>
-          <w:sz w:val="24"/>
-          <w:szCs w:val="24"/>
-        </w:rPr>
-        <w:t>cells that hold therapists’ initials for each time slot</w:t>
+        <w:t xml:space="preserve"> cells that hold therapists’ initials for each time slot</w:t>
       </w:r>
     </w:p>
     <w:p>
@@ -875,15 +868,7 @@
           <w:sz w:val="24"/>
           <w:szCs w:val="24"/>
         </w:rPr>
-        <w:t>SchedGrid3</w:t>
-      </w:r>
-      <w:r>
-        <w:rPr>
-          <w:i/>
-          <w:sz w:val="24"/>
-          <w:szCs w:val="24"/>
-        </w:rPr>
-        <w:t>P</w:t>
+        <w:t>SchedGrid3P</w:t>
       </w:r>
       <w:r>
         <w:rPr>
@@ -1811,7 +1796,6 @@
     </w:p>
     <w:p>
       <w:pPr>
-        <w:pStyle w:val="ListParagraph"/>
         <w:rPr>
           <w:sz w:val="24"/>
           <w:szCs w:val="24"/>
@@ -2122,44 +2106,14 @@
           <w:sz w:val="24"/>
           <w:szCs w:val="24"/>
         </w:rPr>
-        <w:t>RoomsRow</w:t>
-      </w:r>
-      <w:r>
-        <w:rPr>
-          <w:i/>
-          <w:sz w:val="24"/>
-          <w:szCs w:val="24"/>
-        </w:rPr>
-        <w:t>3W</w:t>
-      </w:r>
-      <w:r>
-        <w:rPr>
-          <w:i/>
-          <w:sz w:val="24"/>
-          <w:szCs w:val="24"/>
-        </w:rPr>
-        <w:t>AllDiddies</w:t>
-      </w:r>
-      <w:r>
-        <w:rPr>
-          <w:sz w:val="24"/>
-          <w:szCs w:val="24"/>
-        </w:rPr>
-        <w:t xml:space="preserve">:   cells containing room numbers in </w:t>
-      </w:r>
-      <w:r>
-        <w:rPr>
-          <w:sz w:val="24"/>
-          <w:szCs w:val="24"/>
-        </w:rPr>
-        <w:t>top</w:t>
-      </w:r>
-      <w:r>
-        <w:rPr>
-          <w:sz w:val="24"/>
-          <w:szCs w:val="24"/>
-        </w:rPr>
-        <w:t xml:space="preserve"> row diddies</w:t>
+        <w:t>RoomsRow3WAllDiddies</w:t>
+      </w:r>
+      <w:r>
+        <w:rPr>
+          <w:sz w:val="24"/>
+          <w:szCs w:val="24"/>
+        </w:rPr>
+        <w:t>:   cells containing room numbers in top row diddies</w:t>
       </w:r>
     </w:p>
     <w:p>
@@ -2180,51 +2134,14 @@
           <w:sz w:val="24"/>
           <w:szCs w:val="24"/>
         </w:rPr>
-        <w:t>SchedCol</w:t>
-      </w:r>
-      <w:r>
-        <w:rPr>
-          <w:i/>
-          <w:sz w:val="24"/>
-          <w:szCs w:val="24"/>
-        </w:rPr>
-        <w:t>8P</w:t>
-      </w:r>
-      <w:r>
-        <w:rPr>
-          <w:i/>
-          <w:sz w:val="24"/>
-          <w:szCs w:val="24"/>
-        </w:rPr>
-        <w:t>AllDiddies</w:t>
-      </w:r>
-      <w:r>
-        <w:rPr>
-          <w:sz w:val="24"/>
-          <w:szCs w:val="24"/>
-        </w:rPr>
-        <w:t xml:space="preserve">:  cells containing therapists’ names in </w:t>
-      </w:r>
-      <w:r>
-        <w:rPr>
-          <w:sz w:val="24"/>
-          <w:szCs w:val="24"/>
-        </w:rPr>
-        <w:t>bottom</w:t>
-      </w:r>
-      <w:r>
-        <w:rPr>
-          <w:sz w:val="24"/>
-          <w:szCs w:val="24"/>
-        </w:rPr>
-        <w:t xml:space="preserve"> row of </w:t>
-      </w:r>
-      <w:r>
-        <w:rPr>
-          <w:sz w:val="24"/>
-          <w:szCs w:val="24"/>
-        </w:rPr>
-        <w:t>diddies</w:t>
+        <w:t>SchedCol8PAllDiddies</w:t>
+      </w:r>
+      <w:r>
+        <w:rPr>
+          <w:sz w:val="24"/>
+          <w:szCs w:val="24"/>
+        </w:rPr>
+        <w:t>:  cells containing therapists’ names in bottom row of diddies</w:t>
       </w:r>
     </w:p>
     <w:p>
@@ -2245,6 +2162,7 @@
           <w:sz w:val="24"/>
           <w:szCs w:val="24"/>
         </w:rPr>
+        <w:lastRenderedPageBreak/>
         <w:t>RoomsRow8PAllDiddies</w:t>
       </w:r>
       <w:r>
@@ -2280,24 +2198,7 @@
           <w:sz w:val="24"/>
           <w:szCs w:val="24"/>
         </w:rPr>
-        <w:lastRenderedPageBreak/>
-        <w:t>All</w:t>
-      </w:r>
-      <w:r>
-        <w:rPr>
-          <w:i/>
-          <w:sz w:val="24"/>
-          <w:szCs w:val="24"/>
-        </w:rPr>
-        <w:t>Diddies</w:t>
-      </w:r>
-      <w:r>
-        <w:rPr>
-          <w:i/>
-          <w:sz w:val="24"/>
-          <w:szCs w:val="24"/>
-        </w:rPr>
-        <w:t>TimeCreatedCell</w:t>
+        <w:t>AllDiddiesTimeCreatedCell</w:t>
       </w:r>
       <w:r>
         <w:rPr>
@@ -2913,45 +2814,24 @@
           <w:sz w:val="24"/>
           <w:szCs w:val="24"/>
         </w:rPr>
-        <w:t>Added</w:t>
-      </w:r>
-      <w:r>
-        <w:rPr>
-          <w:sz w:val="24"/>
-          <w:szCs w:val="24"/>
-        </w:rPr>
-        <w:t xml:space="preserve"> the “Create </w:t>
-      </w:r>
-      <w:r>
-        <w:rPr>
-          <w:sz w:val="24"/>
-          <w:szCs w:val="24"/>
-        </w:rPr>
-        <w:t>Schedule</w:t>
-      </w:r>
-      <w:r>
-        <w:rPr>
-          <w:sz w:val="24"/>
-          <w:szCs w:val="24"/>
-        </w:rPr>
-        <w:t>” button</w:t>
-      </w:r>
-    </w:p>
-    <w:p>
-      <w:pPr>
-        <w:rPr>
-          <w:sz w:val="24"/>
-          <w:szCs w:val="24"/>
-          <w:u w:val="single"/>
-        </w:rPr>
-      </w:pPr>
-      <w:r>
-        <w:rPr>
-          <w:sz w:val="24"/>
-          <w:szCs w:val="24"/>
-          <w:u w:val="single"/>
-        </w:rPr>
         <w:lastRenderedPageBreak/>
+        <w:t>Added the “Create Schedule” button</w:t>
+      </w:r>
+    </w:p>
+    <w:p>
+      <w:pPr>
+        <w:rPr>
+          <w:sz w:val="24"/>
+          <w:szCs w:val="24"/>
+          <w:u w:val="single"/>
+        </w:rPr>
+      </w:pPr>
+      <w:r>
+        <w:rPr>
+          <w:sz w:val="24"/>
+          <w:szCs w:val="24"/>
+          <w:u w:val="single"/>
+        </w:rPr>
         <w:t>Named Ranges Added</w:t>
       </w:r>
       <w:r>
@@ -3129,21 +3009,478 @@
           <w:sz w:val="24"/>
           <w:szCs w:val="24"/>
         </w:rPr>
+        <w:t>: cell that shows the highlighting scheme for EVAL</w:t>
+      </w:r>
+    </w:p>
+    <w:p>
+      <w:pPr>
+        <w:pStyle w:val="ListParagraph"/>
+        <w:numPr>
+          <w:ilvl w:val="0"/>
+          <w:numId w:val="2"/>
+        </w:numPr>
+        <w:rPr>
+          <w:sz w:val="24"/>
+          <w:szCs w:val="24"/>
+        </w:rPr>
+      </w:pPr>
+      <w:r>
+        <w:rPr>
+          <w:i/>
+          <w:sz w:val="24"/>
+          <w:szCs w:val="24"/>
+        </w:rPr>
+        <w:t>IndSchedIntCell</w:t>
+      </w:r>
+      <w:r>
+        <w:rPr>
+          <w:sz w:val="24"/>
+          <w:szCs w:val="24"/>
+        </w:rPr>
+        <w:t>: cell that shows the highlighting scheme for INT</w:t>
+      </w:r>
+    </w:p>
+    <w:p>
+      <w:pPr>
+        <w:pStyle w:val="ListParagraph"/>
+        <w:numPr>
+          <w:ilvl w:val="0"/>
+          <w:numId w:val="2"/>
+        </w:numPr>
+        <w:rPr>
+          <w:sz w:val="24"/>
+          <w:szCs w:val="24"/>
+        </w:rPr>
+      </w:pPr>
+      <w:r>
+        <w:rPr>
+          <w:i/>
+          <w:sz w:val="24"/>
+          <w:szCs w:val="24"/>
+        </w:rPr>
+        <w:t>IndSchedRooms</w:t>
+      </w:r>
+      <w:r>
+        <w:rPr>
+          <w:sz w:val="24"/>
+          <w:szCs w:val="24"/>
+        </w:rPr>
+        <w:t>:  cells that contain the room numbers for each therapist</w:t>
+      </w:r>
+    </w:p>
+    <w:p>
+      <w:pPr>
+        <w:pStyle w:val="ListParagraph"/>
+        <w:numPr>
+          <w:ilvl w:val="0"/>
+          <w:numId w:val="2"/>
+        </w:numPr>
+        <w:rPr>
+          <w:sz w:val="24"/>
+          <w:szCs w:val="24"/>
+        </w:rPr>
+      </w:pPr>
+      <w:r>
+        <w:rPr>
+          <w:i/>
+          <w:sz w:val="24"/>
+          <w:szCs w:val="24"/>
+        </w:rPr>
+        <w:t>IndSchedArea: entire schedule and note area</w:t>
+      </w:r>
+    </w:p>
+    <w:p>
+      <w:pPr>
+        <w:pStyle w:val="ListParagraph"/>
+        <w:numPr>
+          <w:ilvl w:val="0"/>
+          <w:numId w:val="2"/>
+        </w:numPr>
+        <w:rPr>
+          <w:sz w:val="24"/>
+          <w:szCs w:val="24"/>
+        </w:rPr>
+      </w:pPr>
+      <w:r>
+        <w:rPr>
+          <w:i/>
+          <w:sz w:val="24"/>
+          <w:szCs w:val="24"/>
+        </w:rPr>
+        <w:t>Print_Area</w:t>
+      </w:r>
+      <w:r>
+        <w:rPr>
+          <w:sz w:val="24"/>
+          <w:szCs w:val="24"/>
+        </w:rPr>
+        <w:t xml:space="preserve">: </w:t>
+      </w:r>
+      <w:r>
+        <w:rPr>
+          <w:sz w:val="24"/>
+          <w:szCs w:val="24"/>
+        </w:rPr>
+        <w:t>automatically generated (DO NOT EDIT)</w:t>
+      </w:r>
+    </w:p>
+    <w:p>
+      <w:pPr>
+        <w:pStyle w:val="ListParagraph"/>
+        <w:rPr>
+          <w:sz w:val="24"/>
+          <w:szCs w:val="24"/>
+        </w:rPr>
+      </w:pPr>
+    </w:p>
+    <w:p>
+      <w:pPr>
+        <w:rPr>
+          <w:sz w:val="24"/>
+          <w:szCs w:val="24"/>
+          <w:u w:val="single"/>
+        </w:rPr>
+      </w:pPr>
+      <w:r>
+        <w:rPr>
+          <w:sz w:val="24"/>
+          <w:szCs w:val="24"/>
+          <w:u w:val="single"/>
+        </w:rPr>
+        <w:t>How it works:</w:t>
+      </w:r>
+    </w:p>
+    <w:p>
+      <w:pPr>
+        <w:pStyle w:val="ListParagraph"/>
+        <w:numPr>
+          <w:ilvl w:val="0"/>
+          <w:numId w:val="3"/>
+        </w:numPr>
+        <w:rPr>
+          <w:sz w:val="24"/>
+          <w:szCs w:val="24"/>
+        </w:rPr>
+      </w:pPr>
+      <w:r>
+        <w:rPr>
+          <w:sz w:val="24"/>
+          <w:szCs w:val="24"/>
+        </w:rPr>
+        <w:t>Clears old data and highlighting</w:t>
+      </w:r>
+    </w:p>
+    <w:p>
+      <w:pPr>
+        <w:pStyle w:val="ListParagraph"/>
+        <w:numPr>
+          <w:ilvl w:val="0"/>
+          <w:numId w:val="3"/>
+        </w:numPr>
+        <w:rPr>
+          <w:sz w:val="24"/>
+          <w:szCs w:val="24"/>
+        </w:rPr>
+      </w:pPr>
+      <w:r>
+        <w:rPr>
+          <w:sz w:val="24"/>
+          <w:szCs w:val="24"/>
+        </w:rPr>
+        <w:t>User changes initials in initials cell and clicks Create Schedule button</w:t>
+      </w:r>
+    </w:p>
+    <w:p>
+      <w:pPr>
+        <w:pStyle w:val="ListParagraph"/>
+        <w:numPr>
+          <w:ilvl w:val="0"/>
+          <w:numId w:val="3"/>
+        </w:numPr>
+        <w:rPr>
+          <w:sz w:val="24"/>
+          <w:szCs w:val="24"/>
+        </w:rPr>
+      </w:pPr>
+      <w:r>
+        <w:rPr>
+          <w:sz w:val="24"/>
+          <w:szCs w:val="24"/>
+        </w:rPr>
+        <w:t>Loops through 3W and 8P schedules to get therapists’ initials, rooms and time slots</w:t>
+      </w:r>
+    </w:p>
+    <w:p>
+      <w:pPr>
+        <w:pStyle w:val="ListParagraph"/>
+        <w:numPr>
+          <w:ilvl w:val="0"/>
+          <w:numId w:val="3"/>
+        </w:numPr>
+        <w:rPr>
+          <w:sz w:val="24"/>
+          <w:szCs w:val="24"/>
+        </w:rPr>
+      </w:pPr>
+      <w:r>
+        <w:rPr>
+          <w:sz w:val="24"/>
+          <w:szCs w:val="24"/>
+        </w:rPr>
+        <w:t>Programmatically applies conditional highlighting</w:t>
+      </w:r>
+    </w:p>
+    <w:p>
+      <w:pPr>
+        <w:pStyle w:val="ListParagraph"/>
+        <w:numPr>
+          <w:ilvl w:val="0"/>
+          <w:numId w:val="3"/>
+        </w:numPr>
+        <w:rPr>
+          <w:sz w:val="24"/>
+          <w:szCs w:val="24"/>
+        </w:rPr>
+      </w:pPr>
+      <w:r>
+        <w:rPr>
+          <w:sz w:val="24"/>
+          <w:szCs w:val="24"/>
+        </w:rPr>
+        <w:t>The “Create Schedule</w:t>
+      </w:r>
+      <w:r>
+        <w:rPr>
+          <w:sz w:val="24"/>
+          <w:szCs w:val="24"/>
+        </w:rPr>
+        <w:t>” button turns off the alert requesting permission to replace previous data; the alert is turned on again after the script runs</w:t>
+      </w:r>
+    </w:p>
+    <w:p>
+      <w:pPr>
+        <w:pStyle w:val="ListParagraph"/>
+        <w:rPr>
+          <w:sz w:val="24"/>
+          <w:szCs w:val="24"/>
+        </w:rPr>
+      </w:pPr>
+    </w:p>
+    <w:p>
+      <w:pPr>
+        <w:rPr>
+          <w:sz w:val="24"/>
+          <w:szCs w:val="24"/>
+          <w:u w:val="single"/>
+        </w:rPr>
+      </w:pPr>
+      <w:r>
+        <w:rPr>
+          <w:sz w:val="24"/>
+          <w:szCs w:val="24"/>
+          <w:u w:val="single"/>
+        </w:rPr>
+        <w:t>Dependencies</w:t>
+      </w:r>
+      <w:r>
+        <w:rPr>
+          <w:sz w:val="24"/>
+          <w:szCs w:val="24"/>
+          <w:u w:val="single"/>
+        </w:rPr>
+        <w:t>/Limitations</w:t>
+      </w:r>
+      <w:r>
+        <w:rPr>
+          <w:sz w:val="24"/>
+          <w:szCs w:val="24"/>
+          <w:u w:val="single"/>
+        </w:rPr>
         <w:t>:</w:t>
       </w:r>
-      <w:r>
-        <w:rPr>
-          <w:sz w:val="24"/>
-          <w:szCs w:val="24"/>
-        </w:rPr>
-        <w:t xml:space="preserve"> cell</w:t>
-      </w:r>
-      <w:r>
-        <w:rPr>
-          <w:sz w:val="24"/>
-          <w:szCs w:val="24"/>
-        </w:rPr>
-        <w:t xml:space="preserve"> that show</w:t>
+    </w:p>
+    <w:p>
+      <w:pPr>
+        <w:pStyle w:val="ListParagraph"/>
+        <w:numPr>
+          <w:ilvl w:val="0"/>
+          <w:numId w:val="4"/>
+        </w:numPr>
+        <w:rPr>
+          <w:sz w:val="24"/>
+          <w:szCs w:val="24"/>
+        </w:rPr>
+      </w:pPr>
+      <w:r>
+        <w:rPr>
+          <w:sz w:val="24"/>
+          <w:szCs w:val="24"/>
+        </w:rPr>
+        <w:t>Does not contain information for 3P</w:t>
+      </w:r>
+    </w:p>
+    <w:p>
+      <w:pPr>
+        <w:pStyle w:val="ListParagraph"/>
+        <w:numPr>
+          <w:ilvl w:val="0"/>
+          <w:numId w:val="4"/>
+        </w:numPr>
+        <w:rPr>
+          <w:sz w:val="24"/>
+          <w:szCs w:val="24"/>
+        </w:rPr>
+      </w:pPr>
+      <w:r>
+        <w:rPr>
+          <w:sz w:val="24"/>
+          <w:szCs w:val="24"/>
+        </w:rPr>
+        <w:t xml:space="preserve">Depends on </w:t>
+      </w:r>
+      <w:r>
+        <w:rPr>
+          <w:sz w:val="24"/>
+          <w:szCs w:val="24"/>
+        </w:rPr>
+        <w:t>3W and 8P column and row structure</w:t>
+      </w:r>
+      <w:r>
+        <w:rPr>
+          <w:sz w:val="24"/>
+          <w:szCs w:val="24"/>
+        </w:rPr>
+        <w:t xml:space="preserve"> and named ranges</w:t>
+      </w:r>
+    </w:p>
+    <w:p>
+      <w:pPr>
+        <w:pStyle w:val="ListParagraph"/>
+        <w:numPr>
+          <w:ilvl w:val="0"/>
+          <w:numId w:val="4"/>
+        </w:numPr>
+        <w:rPr>
+          <w:sz w:val="24"/>
+          <w:szCs w:val="24"/>
+        </w:rPr>
+      </w:pPr>
+      <w:r>
+        <w:rPr>
+          <w:sz w:val="24"/>
+          <w:szCs w:val="24"/>
+        </w:rPr>
+        <w:t xml:space="preserve">“Date” comes from 3W schedule via formula (“Schedule Last Created” </w:t>
+      </w:r>
+      <w:r>
+        <w:rPr>
+          <w:sz w:val="24"/>
+          <w:szCs w:val="24"/>
+        </w:rPr>
+        <w:t>is created programmatically</w:t>
+      </w:r>
+      <w:r>
+        <w:rPr>
+          <w:sz w:val="24"/>
+          <w:szCs w:val="24"/>
+        </w:rPr>
+        <w:t>)</w:t>
+      </w:r>
+    </w:p>
+    <w:p>
+      <w:pPr>
+        <w:pStyle w:val="ListParagraph"/>
+        <w:numPr>
+          <w:ilvl w:val="0"/>
+          <w:numId w:val="4"/>
+        </w:numPr>
+        <w:rPr>
+          <w:sz w:val="24"/>
+          <w:szCs w:val="24"/>
+        </w:rPr>
+      </w:pPr>
+      <w:r>
+        <w:rPr>
+          <w:sz w:val="24"/>
+          <w:szCs w:val="24"/>
+        </w:rPr>
+        <w:t>For accuracy, the All Schedules sheets should not be created until the All Therapists sheets and the 3W and 8P schedules are complete</w:t>
+      </w:r>
+    </w:p>
+    <w:p>
+      <w:pPr>
+        <w:pStyle w:val="ListParagraph"/>
+        <w:numPr>
+          <w:ilvl w:val="0"/>
+          <w:numId w:val="4"/>
+        </w:numPr>
+        <w:rPr>
+          <w:sz w:val="24"/>
+          <w:szCs w:val="24"/>
+        </w:rPr>
+      </w:pPr>
+      <w:r>
+        <w:rPr>
+          <w:sz w:val="24"/>
+          <w:szCs w:val="24"/>
+        </w:rPr>
+        <w:t>Changes to All Therapists, 3W Schedule, and 8P Schedule do not</w:t>
+      </w:r>
+      <w:r>
+        <w:rPr>
+          <w:sz w:val="24"/>
+          <w:szCs w:val="24"/>
+        </w:rPr>
+        <w:t xml:space="preserve"> automatically update</w:t>
+      </w:r>
+      <w:r>
+        <w:rPr>
+          <w:sz w:val="24"/>
+          <w:szCs w:val="24"/>
+        </w:rPr>
+        <w:t xml:space="preserve"> </w:t>
+      </w:r>
+      <w:r>
+        <w:rPr>
+          <w:sz w:val="24"/>
+          <w:szCs w:val="24"/>
+        </w:rPr>
+        <w:t>Ind Schedule</w:t>
+      </w:r>
+      <w:r>
+        <w:rPr>
+          <w:sz w:val="24"/>
+          <w:szCs w:val="24"/>
+        </w:rPr>
+        <w:t xml:space="preserve"> sheet; “Create S</w:t>
+      </w:r>
+      <w:r>
+        <w:rPr>
+          <w:sz w:val="24"/>
+          <w:szCs w:val="24"/>
+        </w:rPr>
+        <w:t>chedule</w:t>
+      </w:r>
+      <w:r>
+        <w:rPr>
+          <w:sz w:val="24"/>
+          <w:szCs w:val="24"/>
+        </w:rPr>
+        <w:t>” button must be c</w:t>
+      </w:r>
+      <w:r>
+        <w:rPr>
+          <w:sz w:val="24"/>
+          <w:szCs w:val="24"/>
+        </w:rPr>
+        <w:t>licked again to create a schedule</w:t>
+      </w:r>
+      <w:r>
+        <w:rPr>
+          <w:sz w:val="24"/>
+          <w:szCs w:val="24"/>
+        </w:rPr>
+        <w:t xml:space="preserve"> that reflect</w:t>
       </w:r>
       <w:r>
         <w:rPr>
@@ -3157,301 +3494,7 @@
           <w:sz w:val="24"/>
           <w:szCs w:val="24"/>
         </w:rPr>
-        <w:t xml:space="preserve"> the highlighting scheme for EVAL</w:t>
-      </w:r>
-    </w:p>
-    <w:p>
-      <w:pPr>
-        <w:pStyle w:val="ListParagraph"/>
-        <w:numPr>
-          <w:ilvl w:val="0"/>
-          <w:numId w:val="2"/>
-        </w:numPr>
-        <w:rPr>
-          <w:sz w:val="24"/>
-          <w:szCs w:val="24"/>
-        </w:rPr>
-      </w:pPr>
-      <w:r>
-        <w:rPr>
-          <w:i/>
-          <w:sz w:val="24"/>
-          <w:szCs w:val="24"/>
-        </w:rPr>
-        <w:t>IndSchedIntCell</w:t>
-      </w:r>
-      <w:r>
-        <w:rPr>
-          <w:sz w:val="24"/>
-          <w:szCs w:val="24"/>
-        </w:rPr>
-        <w:t xml:space="preserve">: cell that shows the highlighting scheme for </w:t>
-      </w:r>
-      <w:r>
-        <w:rPr>
-          <w:sz w:val="24"/>
-          <w:szCs w:val="24"/>
-        </w:rPr>
-        <w:t>INT</w:t>
-      </w:r>
-    </w:p>
-    <w:p>
-      <w:pPr>
-        <w:pStyle w:val="ListParagraph"/>
-        <w:numPr>
-          <w:ilvl w:val="0"/>
-          <w:numId w:val="2"/>
-        </w:numPr>
-        <w:rPr>
-          <w:sz w:val="24"/>
-          <w:szCs w:val="24"/>
-        </w:rPr>
-      </w:pPr>
-      <w:r>
-        <w:rPr>
-          <w:i/>
-          <w:sz w:val="24"/>
-          <w:szCs w:val="24"/>
-        </w:rPr>
-        <w:t>IndSchedRooms</w:t>
-      </w:r>
-      <w:r>
-        <w:rPr>
-          <w:sz w:val="24"/>
-          <w:szCs w:val="24"/>
-        </w:rPr>
-        <w:t>:  cells that contain the room numbers for each therapist</w:t>
-      </w:r>
-    </w:p>
-    <w:p>
-      <w:pPr>
-        <w:pStyle w:val="ListParagraph"/>
-        <w:numPr>
-          <w:ilvl w:val="0"/>
-          <w:numId w:val="2"/>
-        </w:numPr>
-        <w:rPr>
-          <w:sz w:val="24"/>
-          <w:szCs w:val="24"/>
-        </w:rPr>
-      </w:pPr>
-      <w:r>
-        <w:rPr>
-          <w:i/>
-          <w:sz w:val="24"/>
-          <w:szCs w:val="24"/>
-        </w:rPr>
-        <w:t>IndSchedArea: entire schedule and note area</w:t>
-      </w:r>
-    </w:p>
-    <w:p>
-      <w:pPr>
-        <w:pStyle w:val="ListParagraph"/>
-        <w:numPr>
-          <w:ilvl w:val="0"/>
-          <w:numId w:val="2"/>
-        </w:numPr>
-        <w:rPr>
-          <w:sz w:val="24"/>
-          <w:szCs w:val="24"/>
-        </w:rPr>
-      </w:pPr>
-      <w:r>
-        <w:rPr>
-          <w:i/>
-          <w:sz w:val="24"/>
-          <w:szCs w:val="24"/>
-        </w:rPr>
-        <w:t>Print_Area</w:t>
-      </w:r>
-      <w:r>
-        <w:rPr>
-          <w:sz w:val="24"/>
-          <w:szCs w:val="24"/>
-        </w:rPr>
-        <w:t xml:space="preserve">: </w:t>
-      </w:r>
-      <w:r>
-        <w:rPr>
-          <w:sz w:val="24"/>
-          <w:szCs w:val="24"/>
-        </w:rPr>
-        <w:t>automatically generated (DO NOT EDIT)</w:t>
-      </w:r>
-    </w:p>
-    <w:p>
-      <w:pPr>
-        <w:pStyle w:val="ListParagraph"/>
-        <w:rPr>
-          <w:sz w:val="24"/>
-          <w:szCs w:val="24"/>
-        </w:rPr>
-      </w:pPr>
-    </w:p>
-    <w:p>
-      <w:pPr>
-        <w:rPr>
-          <w:sz w:val="24"/>
-          <w:szCs w:val="24"/>
-          <w:u w:val="single"/>
-        </w:rPr>
-      </w:pPr>
-      <w:r>
-        <w:rPr>
-          <w:sz w:val="24"/>
-          <w:szCs w:val="24"/>
-          <w:u w:val="single"/>
-        </w:rPr>
-        <w:t>How it works:</w:t>
-      </w:r>
-    </w:p>
-    <w:p>
-      <w:pPr>
-        <w:pStyle w:val="ListParagraph"/>
-        <w:numPr>
-          <w:ilvl w:val="0"/>
-          <w:numId w:val="3"/>
-        </w:numPr>
-        <w:rPr>
-          <w:sz w:val="24"/>
-          <w:szCs w:val="24"/>
-        </w:rPr>
-      </w:pPr>
-      <w:r>
-        <w:rPr>
-          <w:sz w:val="24"/>
-          <w:szCs w:val="24"/>
-        </w:rPr>
-        <w:t>Clears old data and highlighting</w:t>
-      </w:r>
-    </w:p>
-    <w:p>
-      <w:pPr>
-        <w:pStyle w:val="ListParagraph"/>
-        <w:numPr>
-          <w:ilvl w:val="0"/>
-          <w:numId w:val="3"/>
-        </w:numPr>
-        <w:rPr>
-          <w:sz w:val="24"/>
-          <w:szCs w:val="24"/>
-        </w:rPr>
-      </w:pPr>
-      <w:r>
-        <w:rPr>
-          <w:sz w:val="24"/>
-          <w:szCs w:val="24"/>
-        </w:rPr>
-        <w:t>User changes initials in initials cell and clicks Create Schedule button</w:t>
-      </w:r>
-    </w:p>
-    <w:p>
-      <w:pPr>
-        <w:pStyle w:val="ListParagraph"/>
-        <w:numPr>
-          <w:ilvl w:val="0"/>
-          <w:numId w:val="3"/>
-        </w:numPr>
-        <w:rPr>
-          <w:sz w:val="24"/>
-          <w:szCs w:val="24"/>
-        </w:rPr>
-      </w:pPr>
-      <w:r>
-        <w:rPr>
-          <w:sz w:val="24"/>
-          <w:szCs w:val="24"/>
-        </w:rPr>
-        <w:t>Loops through 3W and 8P schedules to get therapists’ initials, rooms and time slots</w:t>
-      </w:r>
-    </w:p>
-    <w:p>
-      <w:pPr>
-        <w:pStyle w:val="ListParagraph"/>
-        <w:numPr>
-          <w:ilvl w:val="0"/>
-          <w:numId w:val="3"/>
-        </w:numPr>
-        <w:rPr>
-          <w:sz w:val="24"/>
-          <w:szCs w:val="24"/>
-        </w:rPr>
-      </w:pPr>
-      <w:r>
-        <w:rPr>
-          <w:sz w:val="24"/>
-          <w:szCs w:val="24"/>
-        </w:rPr>
-        <w:t>Programmatically applies conditional highlighting</w:t>
-      </w:r>
-    </w:p>
-    <w:p>
-      <w:pPr>
-        <w:pStyle w:val="ListParagraph"/>
-        <w:numPr>
-          <w:ilvl w:val="0"/>
-          <w:numId w:val="3"/>
-        </w:numPr>
-        <w:rPr>
-          <w:sz w:val="24"/>
-          <w:szCs w:val="24"/>
-        </w:rPr>
-      </w:pPr>
-      <w:r>
-        <w:rPr>
-          <w:sz w:val="24"/>
-          <w:szCs w:val="24"/>
-        </w:rPr>
-        <w:t>The “Create Schedule</w:t>
-      </w:r>
-      <w:r>
-        <w:rPr>
-          <w:sz w:val="24"/>
-          <w:szCs w:val="24"/>
-        </w:rPr>
-        <w:t>” button turns off the alert requesting permission to replace previous data; the alert is turned on again after the script runs</w:t>
-      </w:r>
-    </w:p>
-    <w:p>
-      <w:pPr>
-        <w:pStyle w:val="ListParagraph"/>
-        <w:rPr>
-          <w:sz w:val="24"/>
-          <w:szCs w:val="24"/>
-        </w:rPr>
-      </w:pPr>
-    </w:p>
-    <w:p>
-      <w:pPr>
-        <w:rPr>
-          <w:sz w:val="24"/>
-          <w:szCs w:val="24"/>
-          <w:u w:val="single"/>
-        </w:rPr>
-      </w:pPr>
-      <w:r>
-        <w:rPr>
-          <w:sz w:val="24"/>
-          <w:szCs w:val="24"/>
-          <w:u w:val="single"/>
-        </w:rPr>
-        <w:t>Dependencies</w:t>
-      </w:r>
-      <w:r>
-        <w:rPr>
-          <w:sz w:val="24"/>
-          <w:szCs w:val="24"/>
-          <w:u w:val="single"/>
-        </w:rPr>
-        <w:t>/Limitations</w:t>
-      </w:r>
-      <w:r>
-        <w:rPr>
-          <w:sz w:val="24"/>
-          <w:szCs w:val="24"/>
-          <w:u w:val="single"/>
-        </w:rPr>
-        <w:t>:</w:t>
+        <w:t xml:space="preserve"> those changes</w:t>
       </w:r>
     </w:p>
     <w:p>
@@ -3471,205 +3514,60 @@
           <w:sz w:val="24"/>
           <w:szCs w:val="24"/>
         </w:rPr>
-        <w:t>Does not contain information for 3P</w:t>
-      </w:r>
-    </w:p>
-    <w:p>
-      <w:pPr>
-        <w:pStyle w:val="ListParagraph"/>
-        <w:numPr>
-          <w:ilvl w:val="0"/>
-          <w:numId w:val="4"/>
-        </w:numPr>
-        <w:rPr>
-          <w:sz w:val="24"/>
-          <w:szCs w:val="24"/>
-        </w:rPr>
-      </w:pPr>
-      <w:r>
-        <w:rPr>
-          <w:sz w:val="24"/>
-          <w:szCs w:val="24"/>
-        </w:rPr>
-        <w:t xml:space="preserve">Depends on </w:t>
-      </w:r>
-      <w:r>
-        <w:rPr>
-          <w:sz w:val="24"/>
-          <w:szCs w:val="24"/>
-        </w:rPr>
-        <w:t>3W and 8P column and row structure</w:t>
-      </w:r>
-      <w:r>
-        <w:rPr>
-          <w:sz w:val="24"/>
-          <w:szCs w:val="24"/>
-        </w:rPr>
-        <w:t xml:space="preserve"> and named ranges</w:t>
-      </w:r>
-    </w:p>
-    <w:p>
-      <w:pPr>
-        <w:pStyle w:val="ListParagraph"/>
-        <w:numPr>
-          <w:ilvl w:val="0"/>
-          <w:numId w:val="4"/>
-        </w:numPr>
-        <w:rPr>
-          <w:sz w:val="24"/>
-          <w:szCs w:val="24"/>
-        </w:rPr>
-      </w:pPr>
-      <w:r>
-        <w:rPr>
-          <w:sz w:val="24"/>
-          <w:szCs w:val="24"/>
-        </w:rPr>
-        <w:t xml:space="preserve">“Date” comes from 3W schedule via formula (“Schedule Last Created” </w:t>
-      </w:r>
-      <w:r>
-        <w:rPr>
-          <w:sz w:val="24"/>
-          <w:szCs w:val="24"/>
-        </w:rPr>
-        <w:t>is created programmatically</w:t>
-      </w:r>
+        <w:t>Depends on button click to function</w:t>
+      </w:r>
+    </w:p>
+    <w:p>
+      <w:pPr>
+        <w:rPr>
+          <w:sz w:val="24"/>
+          <w:szCs w:val="24"/>
+          <w:u w:val="single"/>
+        </w:rPr>
+      </w:pPr>
+      <w:r>
+        <w:rPr>
+          <w:sz w:val="24"/>
+          <w:szCs w:val="24"/>
+          <w:u w:val="single"/>
+        </w:rPr>
+        <w:t>Sheet-specific Code</w:t>
+      </w:r>
+    </w:p>
+    <w:p>
+      <w:pPr>
+        <w:pStyle w:val="ListParagraph"/>
+        <w:numPr>
+          <w:ilvl w:val="0"/>
+          <w:numId w:val="6"/>
+        </w:numPr>
+        <w:rPr>
+          <w:sz w:val="24"/>
+          <w:szCs w:val="24"/>
+        </w:rPr>
+      </w:pPr>
+      <w:r>
+        <w:rPr>
+          <w:sz w:val="24"/>
+          <w:szCs w:val="24"/>
+        </w:rPr>
+        <w:t>Ind Schedule updates when initials are changed and enter is pressed (</w:t>
+      </w:r>
+      <w:proofErr w:type="spellStart"/>
+      <w:r>
+        <w:rPr>
+          <w:sz w:val="24"/>
+          <w:szCs w:val="24"/>
+        </w:rPr>
+        <w:t>Worksheet_Change</w:t>
+      </w:r>
+      <w:proofErr w:type="spellEnd"/>
       <w:r>
         <w:rPr>
           <w:sz w:val="24"/>
           <w:szCs w:val="24"/>
         </w:rPr>
         <w:t>)</w:t>
-      </w:r>
-    </w:p>
-    <w:p>
-      <w:pPr>
-        <w:pStyle w:val="ListParagraph"/>
-        <w:numPr>
-          <w:ilvl w:val="0"/>
-          <w:numId w:val="4"/>
-        </w:numPr>
-        <w:rPr>
-          <w:sz w:val="24"/>
-          <w:szCs w:val="24"/>
-        </w:rPr>
-      </w:pPr>
-      <w:r>
-        <w:rPr>
-          <w:sz w:val="24"/>
-          <w:szCs w:val="24"/>
-        </w:rPr>
-        <w:t>For accuracy, the All Schedules sheets should not be created until the All Therapists sheets and the 3W and 8P schedules are complete</w:t>
-      </w:r>
-    </w:p>
-    <w:p>
-      <w:pPr>
-        <w:pStyle w:val="ListParagraph"/>
-        <w:numPr>
-          <w:ilvl w:val="0"/>
-          <w:numId w:val="4"/>
-        </w:numPr>
-        <w:rPr>
-          <w:sz w:val="24"/>
-          <w:szCs w:val="24"/>
-        </w:rPr>
-      </w:pPr>
-      <w:r>
-        <w:rPr>
-          <w:sz w:val="24"/>
-          <w:szCs w:val="24"/>
-        </w:rPr>
-        <w:t>Changes to All Therapists, 3W Schedule, and 8P Schedule do not</w:t>
-      </w:r>
-      <w:r>
-        <w:rPr>
-          <w:sz w:val="24"/>
-          <w:szCs w:val="24"/>
-        </w:rPr>
-        <w:t xml:space="preserve"> automatically update</w:t>
-      </w:r>
-      <w:r>
-        <w:rPr>
-          <w:sz w:val="24"/>
-          <w:szCs w:val="24"/>
-        </w:rPr>
-        <w:t xml:space="preserve"> </w:t>
-      </w:r>
-      <w:r>
-        <w:rPr>
-          <w:sz w:val="24"/>
-          <w:szCs w:val="24"/>
-        </w:rPr>
-        <w:t>Ind Schedule</w:t>
-      </w:r>
-      <w:r>
-        <w:rPr>
-          <w:sz w:val="24"/>
-          <w:szCs w:val="24"/>
-        </w:rPr>
-        <w:t xml:space="preserve"> sheet; “Create S</w:t>
-      </w:r>
-      <w:r>
-        <w:rPr>
-          <w:sz w:val="24"/>
-          <w:szCs w:val="24"/>
-        </w:rPr>
-        <w:t>chedule</w:t>
-      </w:r>
-      <w:r>
-        <w:rPr>
-          <w:sz w:val="24"/>
-          <w:szCs w:val="24"/>
-        </w:rPr>
-        <w:t>” button must be c</w:t>
-      </w:r>
-      <w:r>
-        <w:rPr>
-          <w:sz w:val="24"/>
-          <w:szCs w:val="24"/>
-        </w:rPr>
-        <w:t>licked again to create a schedule</w:t>
-      </w:r>
-      <w:r>
-        <w:rPr>
-          <w:sz w:val="24"/>
-          <w:szCs w:val="24"/>
-        </w:rPr>
-        <w:t xml:space="preserve"> that reflect</w:t>
-      </w:r>
-      <w:r>
-        <w:rPr>
-          <w:sz w:val="24"/>
-          <w:szCs w:val="24"/>
-        </w:rPr>
-        <w:t>s</w:t>
-      </w:r>
-      <w:r>
-        <w:rPr>
-          <w:sz w:val="24"/>
-          <w:szCs w:val="24"/>
-        </w:rPr>
-        <w:t xml:space="preserve"> those changes</w:t>
-      </w:r>
-    </w:p>
-    <w:p>
-      <w:pPr>
-        <w:pStyle w:val="ListParagraph"/>
-        <w:numPr>
-          <w:ilvl w:val="0"/>
-          <w:numId w:val="4"/>
-        </w:numPr>
-        <w:rPr>
-          <w:sz w:val="24"/>
-          <w:szCs w:val="24"/>
-        </w:rPr>
-      </w:pPr>
-      <w:r>
-        <w:rPr>
-          <w:sz w:val="24"/>
-          <w:szCs w:val="24"/>
-        </w:rPr>
-        <w:t>Depends on button click to function</w:t>
       </w:r>
     </w:p>
     <w:p>
@@ -3689,39 +3587,14 @@
           <w:szCs w:val="28"/>
         </w:rPr>
       </w:pPr>
-    </w:p>
-    <w:p>
-      <w:pPr>
+      <w:bookmarkStart w:id="0" w:name="_GoBack"/>
+      <w:bookmarkEnd w:id="0"/>
+      <w:r>
         <w:rPr>
           <w:b/>
           <w:sz w:val="28"/>
           <w:szCs w:val="28"/>
         </w:rPr>
-      </w:pPr>
-    </w:p>
-    <w:p>
-      <w:pPr>
-        <w:rPr>
-          <w:b/>
-          <w:sz w:val="28"/>
-          <w:szCs w:val="28"/>
-        </w:rPr>
-      </w:pPr>
-    </w:p>
-    <w:p>
-      <w:pPr>
-        <w:rPr>
-          <w:b/>
-          <w:sz w:val="28"/>
-          <w:szCs w:val="28"/>
-        </w:rPr>
-      </w:pPr>
-      <w:r>
-        <w:rPr>
-          <w:b/>
-          <w:sz w:val="28"/>
-          <w:szCs w:val="28"/>
-        </w:rPr>
         <w:lastRenderedPageBreak/>
         <w:t>Code Modules</w:t>
       </w:r>
@@ -4393,6 +4266,7 @@
           <w:szCs w:val="24"/>
         </w:rPr>
       </w:pPr>
+      <w:proofErr w:type="gramStart"/>
       <w:r>
         <w:rPr>
           <w:i/>
@@ -4400,7 +4274,16 @@
           <w:szCs w:val="24"/>
         </w:rPr>
         <w:lastRenderedPageBreak/>
-        <w:t>returnInitials():</w:t>
+        <w:t>returnInitials(</w:t>
+      </w:r>
+      <w:proofErr w:type="gramEnd"/>
+      <w:r>
+        <w:rPr>
+          <w:i/>
+          <w:sz w:val="24"/>
+          <w:szCs w:val="24"/>
+        </w:rPr>
+        <w:t>):</w:t>
       </w:r>
       <w:r>
         <w:rPr>
@@ -4414,23 +4297,7 @@
           <w:sz w:val="24"/>
           <w:szCs w:val="24"/>
         </w:rPr>
-        <w:t xml:space="preserve">, “NOTE” if the cell contains a note, or “TMG”  since this is </w:t>
-      </w:r>
-      <w:proofErr w:type="gramStart"/>
-      <w:r>
-        <w:rPr>
-          <w:sz w:val="24"/>
-          <w:szCs w:val="24"/>
-        </w:rPr>
-        <w:t>similar to</w:t>
-      </w:r>
-      <w:proofErr w:type="gramEnd"/>
-      <w:r>
-        <w:rPr>
-          <w:sz w:val="24"/>
-          <w:szCs w:val="24"/>
-        </w:rPr>
-        <w:t xml:space="preserve"> the initials format</w:t>
+        <w:t>, “NOTE” if the cell contains a note, or “TMG”  since this is similar to the initials format</w:t>
       </w:r>
     </w:p>
     <w:p>
@@ -4609,15 +4476,7 @@
           <w:szCs w:val="24"/>
           <w:u w:val="single"/>
         </w:rPr>
-        <w:t>IndSchedule</w:t>
-      </w:r>
-      <w:r>
-        <w:rPr>
-          <w:sz w:val="24"/>
-          <w:szCs w:val="24"/>
-          <w:u w:val="single"/>
-        </w:rPr>
-        <w:t>Mod</w:t>
+        <w:t>IndScheduleMod</w:t>
       </w:r>
       <w:r>
         <w:rPr>
@@ -4691,51 +4550,14 @@
           <w:sz w:val="24"/>
           <w:szCs w:val="24"/>
         </w:rPr>
-        <w:t>Sched</w:t>
-      </w:r>
-      <w:r>
-        <w:rPr>
-          <w:i/>
-          <w:sz w:val="24"/>
-          <w:szCs w:val="24"/>
-        </w:rPr>
-        <w:t xml:space="preserve"> </w:t>
-      </w:r>
-      <w:r>
-        <w:rPr>
-          <w:i/>
-          <w:sz w:val="24"/>
-          <w:szCs w:val="24"/>
-        </w:rPr>
-        <w:t>():</w:t>
-      </w:r>
-      <w:r>
-        <w:rPr>
-          <w:sz w:val="24"/>
-          <w:szCs w:val="24"/>
-        </w:rPr>
-        <w:t xml:space="preserve"> subroutine that handles click </w:t>
-      </w:r>
-      <w:r>
-        <w:rPr>
-          <w:sz w:val="24"/>
-          <w:szCs w:val="24"/>
-        </w:rPr>
-        <w:t>event when the “Create Schedule</w:t>
-      </w:r>
-      <w:r>
-        <w:rPr>
-          <w:sz w:val="24"/>
-          <w:szCs w:val="24"/>
-        </w:rPr>
-        <w:t>” button is clicked</w:t>
-      </w:r>
-      <w:r>
-        <w:rPr>
-          <w:sz w:val="24"/>
-          <w:szCs w:val="24"/>
-        </w:rPr>
-        <w:t>; clears previous data and highlighting, creates schedule by looping through 3W and 8P schedules, grabs notes from All Therapists and applies conditional highlighting</w:t>
+        <w:t>Sched ():</w:t>
+      </w:r>
+      <w:r>
+        <w:rPr>
+          <w:sz w:val="24"/>
+          <w:szCs w:val="24"/>
+        </w:rPr>
+        <w:t xml:space="preserve"> subroutine that handles click event when the “Create Schedule” button is clicked; clears previous data and highlighting, creates schedule by looping through 3W and 8P schedules, grabs notes from All Therapists and applies conditional highlighting</w:t>
       </w:r>
     </w:p>
     <w:p>
@@ -4784,28 +4606,7 @@
           <w:sz w:val="24"/>
           <w:szCs w:val="24"/>
         </w:rPr>
-        <w:t xml:space="preserve">Contains the </w:t>
-      </w:r>
-      <w:r>
-        <w:rPr>
-          <w:sz w:val="24"/>
-          <w:szCs w:val="24"/>
-        </w:rPr>
-        <w:t>old</w:t>
-      </w:r>
-      <w:r>
-        <w:rPr>
-          <w:sz w:val="24"/>
-          <w:szCs w:val="24"/>
-        </w:rPr>
-        <w:t xml:space="preserve"> subroutines </w:t>
-      </w:r>
-      <w:r>
-        <w:rPr>
-          <w:sz w:val="24"/>
-          <w:szCs w:val="24"/>
-        </w:rPr>
-        <w:t>for original workbook; currently unused module</w:t>
+        <w:t>Contains the old subroutines for original workbook; currently unused module</w:t>
       </w:r>
     </w:p>
     <w:p>
@@ -4891,8 +4692,6 @@
           <w:u w:val="single"/>
         </w:rPr>
       </w:pPr>
-      <w:bookmarkStart w:id="0" w:name="_GoBack"/>
-      <w:bookmarkEnd w:id="0"/>
       <w:r>
         <w:rPr>
           <w:sz w:val="24"/>
@@ -4922,14 +4721,7 @@
           <w:sz w:val="24"/>
           <w:szCs w:val="24"/>
         </w:rPr>
-        <w:t xml:space="preserve">Contains the subroutines for </w:t>
-      </w:r>
-      <w:r>
-        <w:rPr>
-          <w:sz w:val="24"/>
-          <w:szCs w:val="24"/>
-        </w:rPr>
-        <w:t xml:space="preserve">password protecting macro and creating PDF versions of the schedule </w:t>
+        <w:t xml:space="preserve">Contains the subroutines for password protecting macro and creating PDF versions of the schedule </w:t>
       </w:r>
     </w:p>
     <w:p>
@@ -5040,15 +4832,58 @@
           <w:sz w:val="24"/>
           <w:szCs w:val="24"/>
         </w:rPr>
-        <w:t>Save</w:t>
-      </w:r>
-      <w:r>
-        <w:rPr>
-          <w:i/>
-          <w:sz w:val="24"/>
-          <w:szCs w:val="24"/>
-        </w:rPr>
-        <w:t>Archive</w:t>
+        <w:t xml:space="preserve">SaveArchive(): </w:t>
+      </w:r>
+      <w:r>
+        <w:rPr>
+          <w:sz w:val="24"/>
+          <w:szCs w:val="24"/>
+        </w:rPr>
+        <w:t>save the current schedule as an Archived PDF file</w:t>
+      </w:r>
+    </w:p>
+    <w:p>
+      <w:pPr>
+        <w:pStyle w:val="ListParagraph"/>
+        <w:numPr>
+          <w:ilvl w:val="0"/>
+          <w:numId w:val="5"/>
+        </w:numPr>
+        <w:rPr>
+          <w:i/>
+          <w:sz w:val="24"/>
+          <w:szCs w:val="24"/>
+        </w:rPr>
+      </w:pPr>
+      <w:r>
+        <w:rPr>
+          <w:i/>
+          <w:sz w:val="24"/>
+          <w:szCs w:val="24"/>
+        </w:rPr>
+        <w:t>SaveToODS()</w:t>
+      </w:r>
+    </w:p>
+    <w:p>
+      <w:pPr>
+        <w:pStyle w:val="ListParagraph"/>
+        <w:numPr>
+          <w:ilvl w:val="0"/>
+          <w:numId w:val="5"/>
+        </w:numPr>
+        <w:rPr>
+          <w:i/>
+          <w:sz w:val="24"/>
+          <w:szCs w:val="24"/>
+        </w:rPr>
+      </w:pPr>
+      <w:r>
+        <w:rPr>
+          <w:i/>
+          <w:sz w:val="24"/>
+          <w:szCs w:val="24"/>
+        </w:rPr>
+        <w:t>LaunchSchedulizer</w:t>
       </w:r>
       <w:r>
         <w:rPr>
@@ -5063,7 +4898,7 @@
           <w:sz w:val="24"/>
           <w:szCs w:val="24"/>
         </w:rPr>
-        <w:t>save the current schedule as an Archived PDF file</w:t>
+        <w:t>open the current schedule in a web-browser</w:t>
       </w:r>
     </w:p>
     <w:p>
@@ -5085,65 +4920,6 @@
           <w:sz w:val="24"/>
           <w:szCs w:val="24"/>
         </w:rPr>
-        <w:t>SaveToODS()</w:t>
-      </w:r>
-    </w:p>
-    <w:p>
-      <w:pPr>
-        <w:pStyle w:val="ListParagraph"/>
-        <w:numPr>
-          <w:ilvl w:val="0"/>
-          <w:numId w:val="5"/>
-        </w:numPr>
-        <w:rPr>
-          <w:i/>
-          <w:sz w:val="24"/>
-          <w:szCs w:val="24"/>
-        </w:rPr>
-      </w:pPr>
-      <w:r>
-        <w:rPr>
-          <w:i/>
-          <w:sz w:val="24"/>
-          <w:szCs w:val="24"/>
-        </w:rPr>
-        <w:t>LaunchSchedulizer</w:t>
-      </w:r>
-      <w:r>
-        <w:rPr>
-          <w:i/>
-          <w:sz w:val="24"/>
-          <w:szCs w:val="24"/>
-        </w:rPr>
-        <w:t xml:space="preserve">(): </w:t>
-      </w:r>
-      <w:r>
-        <w:rPr>
-          <w:sz w:val="24"/>
-          <w:szCs w:val="24"/>
-        </w:rPr>
-        <w:t>open the current schedule in a web-browser</w:t>
-      </w:r>
-    </w:p>
-    <w:p>
-      <w:pPr>
-        <w:pStyle w:val="ListParagraph"/>
-        <w:numPr>
-          <w:ilvl w:val="0"/>
-          <w:numId w:val="5"/>
-        </w:numPr>
-        <w:rPr>
-          <w:i/>
-          <w:sz w:val="24"/>
-          <w:szCs w:val="24"/>
-        </w:rPr>
-      </w:pPr>
-      <w:r>
-        <w:rPr>
-          <w:i/>
-          <w:sz w:val="24"/>
-          <w:szCs w:val="24"/>
-        </w:rPr>
         <w:t xml:space="preserve">GetRange(): </w:t>
       </w:r>
       <w:r>
@@ -5176,23 +4952,7 @@
           <w:szCs w:val="24"/>
           <w:u w:val="single"/>
         </w:rPr>
-        <w:t>SaveSched</w:t>
-      </w:r>
-      <w:r>
-        <w:rPr>
-          <w:sz w:val="24"/>
-          <w:szCs w:val="24"/>
-          <w:u w:val="single"/>
-        </w:rPr>
-        <w:t>PDF</w:t>
-      </w:r>
-      <w:r>
-        <w:rPr>
-          <w:sz w:val="24"/>
-          <w:szCs w:val="24"/>
-          <w:u w:val="single"/>
-        </w:rPr>
-        <w:t>Mod</w:t>
+        <w:t>SaveSchedPDFMod</w:t>
       </w:r>
       <w:r>
         <w:rPr>
@@ -5709,7 +5469,7 @@
         <w:sz w:val="16"/>
         <w:szCs w:val="16"/>
       </w:rPr>
-      <w:t>8</w:t>
+      <w:t>6</w:t>
     </w:r>
     <w:r>
       <w:rPr>
@@ -6011,6 +5771,119 @@
     </w:lvl>
   </w:abstractNum>
   <w:abstractNum w:abstractNumId="2" w15:restartNumberingAfterBreak="0">
+    <w:nsid w:val="19CE1816"/>
+    <w:multiLevelType w:val="hybridMultilevel"/>
+    <w:tmpl w:val="7180CA5E"/>
+    <w:lvl w:ilvl="0" w:tplc="04090001">
+      <w:start w:val="1"/>
+      <w:numFmt w:val="bullet"/>
+      <w:lvlText w:val=""/>
+      <w:lvlJc w:val="left"/>
+      <w:pPr>
+        <w:ind w:left="720" w:hanging="360"/>
+      </w:pPr>
+      <w:rPr>
+        <w:rFonts w:ascii="Symbol" w:hAnsi="Symbol" w:hint="default"/>
+      </w:rPr>
+    </w:lvl>
+    <w:lvl w:ilvl="1" w:tplc="04090003" w:tentative="1">
+      <w:start w:val="1"/>
+      <w:numFmt w:val="bullet"/>
+      <w:lvlText w:val="o"/>
+      <w:lvlJc w:val="left"/>
+      <w:pPr>
+        <w:ind w:left="1440" w:hanging="360"/>
+      </w:pPr>
+      <w:rPr>
+        <w:rFonts w:ascii="Courier New" w:hAnsi="Courier New" w:cs="Courier New" w:hint="default"/>
+      </w:rPr>
+    </w:lvl>
+    <w:lvl w:ilvl="2" w:tplc="04090005" w:tentative="1">
+      <w:start w:val="1"/>
+      <w:numFmt w:val="bullet"/>
+      <w:lvlText w:val=""/>
+      <w:lvlJc w:val="left"/>
+      <w:pPr>
+        <w:ind w:left="2160" w:hanging="360"/>
+      </w:pPr>
+      <w:rPr>
+        <w:rFonts w:ascii="Wingdings" w:hAnsi="Wingdings" w:hint="default"/>
+      </w:rPr>
+    </w:lvl>
+    <w:lvl w:ilvl="3" w:tplc="04090001" w:tentative="1">
+      <w:start w:val="1"/>
+      <w:numFmt w:val="bullet"/>
+      <w:lvlText w:val=""/>
+      <w:lvlJc w:val="left"/>
+      <w:pPr>
+        <w:ind w:left="2880" w:hanging="360"/>
+      </w:pPr>
+      <w:rPr>
+        <w:rFonts w:ascii="Symbol" w:hAnsi="Symbol" w:hint="default"/>
+      </w:rPr>
+    </w:lvl>
+    <w:lvl w:ilvl="4" w:tplc="04090003" w:tentative="1">
+      <w:start w:val="1"/>
+      <w:numFmt w:val="bullet"/>
+      <w:lvlText w:val="o"/>
+      <w:lvlJc w:val="left"/>
+      <w:pPr>
+        <w:ind w:left="3600" w:hanging="360"/>
+      </w:pPr>
+      <w:rPr>
+        <w:rFonts w:ascii="Courier New" w:hAnsi="Courier New" w:cs="Courier New" w:hint="default"/>
+      </w:rPr>
+    </w:lvl>
+    <w:lvl w:ilvl="5" w:tplc="04090005" w:tentative="1">
+      <w:start w:val="1"/>
+      <w:numFmt w:val="bullet"/>
+      <w:lvlText w:val=""/>
+      <w:lvlJc w:val="left"/>
+      <w:pPr>
+        <w:ind w:left="4320" w:hanging="360"/>
+      </w:pPr>
+      <w:rPr>
+        <w:rFonts w:ascii="Wingdings" w:hAnsi="Wingdings" w:hint="default"/>
+      </w:rPr>
+    </w:lvl>
+    <w:lvl w:ilvl="6" w:tplc="04090001" w:tentative="1">
+      <w:start w:val="1"/>
+      <w:numFmt w:val="bullet"/>
+      <w:lvlText w:val=""/>
+      <w:lvlJc w:val="left"/>
+      <w:pPr>
+        <w:ind w:left="5040" w:hanging="360"/>
+      </w:pPr>
+      <w:rPr>
+        <w:rFonts w:ascii="Symbol" w:hAnsi="Symbol" w:hint="default"/>
+      </w:rPr>
+    </w:lvl>
+    <w:lvl w:ilvl="7" w:tplc="04090003" w:tentative="1">
+      <w:start w:val="1"/>
+      <w:numFmt w:val="bullet"/>
+      <w:lvlText w:val="o"/>
+      <w:lvlJc w:val="left"/>
+      <w:pPr>
+        <w:ind w:left="5760" w:hanging="360"/>
+      </w:pPr>
+      <w:rPr>
+        <w:rFonts w:ascii="Courier New" w:hAnsi="Courier New" w:cs="Courier New" w:hint="default"/>
+      </w:rPr>
+    </w:lvl>
+    <w:lvl w:ilvl="8" w:tplc="04090005" w:tentative="1">
+      <w:start w:val="1"/>
+      <w:numFmt w:val="bullet"/>
+      <w:lvlText w:val=""/>
+      <w:lvlJc w:val="left"/>
+      <w:pPr>
+        <w:ind w:left="6480" w:hanging="360"/>
+      </w:pPr>
+      <w:rPr>
+        <w:rFonts w:ascii="Wingdings" w:hAnsi="Wingdings" w:hint="default"/>
+      </w:rPr>
+    </w:lvl>
+  </w:abstractNum>
+  <w:abstractNum w:abstractNumId="3" w15:restartNumberingAfterBreak="0">
     <w:nsid w:val="29252BFE"/>
     <w:multiLevelType w:val="hybridMultilevel"/>
     <w:tmpl w:val="E8E41726"/>
@@ -6123,7 +5996,7 @@
       </w:rPr>
     </w:lvl>
   </w:abstractNum>
-  <w:abstractNum w:abstractNumId="3" w15:restartNumberingAfterBreak="0">
+  <w:abstractNum w:abstractNumId="4" w15:restartNumberingAfterBreak="0">
     <w:nsid w:val="37964454"/>
     <w:multiLevelType w:val="hybridMultilevel"/>
     <w:tmpl w:val="3A60EB72"/>
@@ -6236,7 +6109,7 @@
       </w:rPr>
     </w:lvl>
   </w:abstractNum>
-  <w:abstractNum w:abstractNumId="4" w15:restartNumberingAfterBreak="0">
+  <w:abstractNum w:abstractNumId="5" w15:restartNumberingAfterBreak="0">
     <w:nsid w:val="6F136F4C"/>
     <w:multiLevelType w:val="hybridMultilevel"/>
     <w:tmpl w:val="FBA45296"/>
@@ -6350,19 +6223,22 @@
     </w:lvl>
   </w:abstractNum>
   <w:num w:numId="1">
+    <w:abstractNumId w:val="5"/>
+  </w:num>
+  <w:num w:numId="2">
     <w:abstractNumId w:val="4"/>
   </w:num>
-  <w:num w:numId="2">
+  <w:num w:numId="3">
     <w:abstractNumId w:val="3"/>
-  </w:num>
-  <w:num w:numId="3">
-    <w:abstractNumId w:val="2"/>
   </w:num>
   <w:num w:numId="4">
     <w:abstractNumId w:val="0"/>
   </w:num>
   <w:num w:numId="5">
     <w:abstractNumId w:val="1"/>
+  </w:num>
+  <w:num w:numId="6">
+    <w:abstractNumId w:val="2"/>
   </w:num>
 </w:numbering>
 </file>

</xml_diff>